<commit_message>
Final de la sesion 23/11/2017
</commit_message>
<xml_diff>
--- a/Primer cuatrimestre/Edukative-IISSI.docx
+++ b/Primer cuatrimestre/Edukative-IISSI.docx
@@ -1076,8 +1076,6 @@
             </w:r>
           </w:p>
         </w:tc>
-        <w:bookmarkStart w:id="0" w:name="_GoBack"/>
-        <w:bookmarkEnd w:id="0"/>
       </w:tr>
       <w:tr>
         <w:trPr>
@@ -1242,6 +1240,600 @@
         <w:pStyle w:val="Prrafodelista"/>
         <w:ind w:left="0"/>
       </w:pPr>
+    </w:p>
+    <w:p>
+      <w:r>
+        <w:br w:type="page"/>
+      </w:r>
+    </w:p>
+    <w:p>
+      <w:pPr>
+        <w:pStyle w:val="Prrafodelista"/>
+        <w:numPr>
+          <w:ilvl w:val="0"/>
+          <w:numId w:val="3"/>
+        </w:numPr>
+      </w:pPr>
+      <w:r>
+        <w:lastRenderedPageBreak/>
+        <w:t>CATÁLOGO DE REQUISITOS</w:t>
+      </w:r>
+    </w:p>
+    <w:p>
+      <w:pPr>
+        <w:pStyle w:val="Prrafodelista"/>
+        <w:numPr>
+          <w:ilvl w:val="0"/>
+          <w:numId w:val="4"/>
+        </w:numPr>
+      </w:pPr>
+      <w:r>
+        <w:t>Requisitos de Información.</w:t>
+      </w:r>
+    </w:p>
+    <w:p>
+      <w:pPr>
+        <w:pStyle w:val="Prrafodelista"/>
+        <w:numPr>
+          <w:ilvl w:val="1"/>
+          <w:numId w:val="4"/>
+        </w:numPr>
+      </w:pPr>
+      <w:bookmarkStart w:id="0" w:name="_GoBack"/>
+      <w:r>
+        <w:t>RI-1</w:t>
+      </w:r>
+      <w:r>
+        <w:t>: Datos de los proveedores.</w:t>
+      </w:r>
+    </w:p>
+    <w:p>
+      <w:pPr>
+        <w:pStyle w:val="Prrafodelista"/>
+        <w:ind w:left="792"/>
+      </w:pPr>
+      <w:r>
+        <w:t>Como propietario de la academia,</w:t>
+      </w:r>
+    </w:p>
+    <w:p>
+      <w:pPr>
+        <w:pStyle w:val="Prrafodelista"/>
+        <w:ind w:left="792"/>
+      </w:pPr>
+      <w:r>
+        <w:t>Quiero disponer del nombre de la empresa, correo, cuenta bancaria, teléfono, dirección y la eficiencia de mis proveedores,</w:t>
+      </w:r>
+    </w:p>
+    <w:p>
+      <w:pPr>
+        <w:pStyle w:val="Prrafodelista"/>
+        <w:ind w:left="792"/>
+      </w:pPr>
+      <w:r>
+        <w:t>Para guardas los datos de los mismos.</w:t>
+      </w:r>
+    </w:p>
+    <w:p>
+      <w:pPr>
+        <w:pStyle w:val="Prrafodelista"/>
+        <w:numPr>
+          <w:ilvl w:val="1"/>
+          <w:numId w:val="4"/>
+        </w:numPr>
+      </w:pPr>
+      <w:r>
+        <w:t>RI-</w:t>
+      </w:r>
+      <w:r>
+        <w:t xml:space="preserve">2: Datos de los </w:t>
+      </w:r>
+      <w:r>
+        <w:t>padres</w:t>
+      </w:r>
+      <w:r>
+        <w:t>.</w:t>
+      </w:r>
+    </w:p>
+    <w:p>
+      <w:pPr>
+        <w:pStyle w:val="Prrafodelista"/>
+        <w:ind w:left="792"/>
+      </w:pPr>
+      <w:r>
+        <w:t>Como propietario de la academia,</w:t>
+      </w:r>
+    </w:p>
+    <w:p>
+      <w:pPr>
+        <w:pStyle w:val="Prrafodelista"/>
+        <w:ind w:left="792"/>
+      </w:pPr>
+      <w:r>
+        <w:t>Quiero</w:t>
+      </w:r>
+      <w:r>
+        <w:t xml:space="preserve"> disponer de nombre,</w:t>
+      </w:r>
+      <w:r>
+        <w:t xml:space="preserve"> </w:t>
+      </w:r>
+      <w:r>
+        <w:t>apellidos,</w:t>
+      </w:r>
+      <w:r>
+        <w:t xml:space="preserve"> </w:t>
+      </w:r>
+      <w:r>
+        <w:t>DNI</w:t>
+      </w:r>
+      <w:r>
+        <w:t>,</w:t>
+      </w:r>
+      <w:r>
+        <w:t xml:space="preserve"> dirección, población, código postal, teléfono, número de cuenta, hijos, número de impagos o pagos atrasados, tipo de cliente y morosidad.</w:t>
+      </w:r>
+    </w:p>
+    <w:p>
+      <w:pPr>
+        <w:pStyle w:val="Prrafodelista"/>
+        <w:ind w:left="792"/>
+      </w:pPr>
+      <w:r>
+        <w:t>Para guardas todos sus datos</w:t>
+      </w:r>
+      <w:r>
+        <w:t>.</w:t>
+      </w:r>
+    </w:p>
+    <w:p>
+      <w:pPr>
+        <w:pStyle w:val="Prrafodelista"/>
+        <w:numPr>
+          <w:ilvl w:val="1"/>
+          <w:numId w:val="4"/>
+        </w:numPr>
+      </w:pPr>
+      <w:r>
+        <w:t>RI-3</w:t>
+      </w:r>
+      <w:r>
+        <w:t>: Datos de los</w:t>
+      </w:r>
+      <w:r>
+        <w:t xml:space="preserve"> hijos</w:t>
+      </w:r>
+      <w:r>
+        <w:t>.</w:t>
+      </w:r>
+    </w:p>
+    <w:p>
+      <w:pPr>
+        <w:pStyle w:val="Prrafodelista"/>
+        <w:ind w:left="792"/>
+      </w:pPr>
+      <w:r>
+        <w:t>Como propietario de la academia,</w:t>
+      </w:r>
+    </w:p>
+    <w:p>
+      <w:pPr>
+        <w:pStyle w:val="Prrafodelista"/>
+        <w:ind w:left="792"/>
+      </w:pPr>
+      <w:r>
+        <w:t xml:space="preserve">Quiero disponer del </w:t>
+      </w:r>
+      <w:r>
+        <w:t>nombre, apellidos, DNI, edad, curso, profesor, padre y veteranía.</w:t>
+      </w:r>
+    </w:p>
+    <w:p>
+      <w:pPr>
+        <w:pStyle w:val="Prrafodelista"/>
+        <w:ind w:left="792"/>
+      </w:pPr>
+      <w:r>
+        <w:t>Para guardas los datos de los mismos.</w:t>
+      </w:r>
+    </w:p>
+    <w:p>
+      <w:pPr>
+        <w:pStyle w:val="Prrafodelista"/>
+        <w:numPr>
+          <w:ilvl w:val="1"/>
+          <w:numId w:val="4"/>
+        </w:numPr>
+      </w:pPr>
+      <w:r>
+        <w:t>RI-4</w:t>
+      </w:r>
+      <w:r>
+        <w:t xml:space="preserve">: Datos de los </w:t>
+      </w:r>
+      <w:r>
+        <w:t>empleados</w:t>
+      </w:r>
+      <w:r>
+        <w:t>.</w:t>
+      </w:r>
+    </w:p>
+    <w:p>
+      <w:pPr>
+        <w:pStyle w:val="Prrafodelista"/>
+        <w:ind w:left="792"/>
+      </w:pPr>
+      <w:r>
+        <w:t>Como propietario de la academia,</w:t>
+      </w:r>
+    </w:p>
+    <w:p>
+      <w:pPr>
+        <w:pStyle w:val="Prrafodelista"/>
+        <w:ind w:left="792"/>
+      </w:pPr>
+      <w:r>
+        <w:t xml:space="preserve">Quiero disponer del nombre, apellidos, DNI, dirección, población, código postal, teléfono, número de cuenta, </w:t>
+      </w:r>
+      <w:r>
+        <w:t>categoría, clases impartidas, sueldo, horas impartidas, estudios máximos y numero de ausencias.</w:t>
+      </w:r>
+    </w:p>
+    <w:p>
+      <w:pPr>
+        <w:pStyle w:val="Prrafodelista"/>
+        <w:ind w:left="792"/>
+      </w:pPr>
+      <w:r>
+        <w:t>Para guardas los datos de los mismos.</w:t>
+      </w:r>
+    </w:p>
+    <w:p>
+      <w:pPr>
+        <w:pStyle w:val="Prrafodelista"/>
+        <w:numPr>
+          <w:ilvl w:val="1"/>
+          <w:numId w:val="4"/>
+        </w:numPr>
+      </w:pPr>
+      <w:r>
+        <w:t>RI-5</w:t>
+      </w:r>
+      <w:r>
+        <w:t xml:space="preserve">: Datos de </w:t>
+      </w:r>
+      <w:r>
+        <w:t>la clase impartida</w:t>
+      </w:r>
+      <w:r>
+        <w:t>.</w:t>
+      </w:r>
+    </w:p>
+    <w:p>
+      <w:pPr>
+        <w:pStyle w:val="Prrafodelista"/>
+        <w:ind w:left="792"/>
+      </w:pPr>
+      <w:r>
+        <w:t>Como propietario de la academia,</w:t>
+      </w:r>
+    </w:p>
+    <w:p>
+      <w:pPr>
+        <w:pStyle w:val="Prrafodelista"/>
+        <w:ind w:left="792"/>
+      </w:pPr>
+      <w:r>
+        <w:t>Quiero disponer del</w:t>
+      </w:r>
+      <w:r>
+        <w:t xml:space="preserve"> título, curso, fecha impartida, el profesor que lo imparte,</w:t>
+      </w:r>
+      <w:r>
+        <w:t xml:space="preserve"> clases en la que se imparte,</w:t>
+      </w:r>
+      <w:r>
+        <w:t xml:space="preserve"> kit y material informático necesario</w:t>
+      </w:r>
+      <w:r>
+        <w:t>.</w:t>
+      </w:r>
+    </w:p>
+    <w:p>
+      <w:pPr>
+        <w:pStyle w:val="Prrafodelista"/>
+        <w:ind w:left="792"/>
+      </w:pPr>
+      <w:r>
+        <w:t>Para guardas los datos de los mismos.</w:t>
+      </w:r>
+    </w:p>
+    <w:p>
+      <w:pPr>
+        <w:pStyle w:val="Prrafodelista"/>
+        <w:numPr>
+          <w:ilvl w:val="1"/>
+          <w:numId w:val="4"/>
+        </w:numPr>
+      </w:pPr>
+      <w:r>
+        <w:t>RI-6: Datos de las facturas</w:t>
+      </w:r>
+      <w:r>
+        <w:t>.</w:t>
+      </w:r>
+    </w:p>
+    <w:p>
+      <w:pPr>
+        <w:pStyle w:val="Prrafodelista"/>
+        <w:ind w:left="792"/>
+      </w:pPr>
+      <w:r>
+        <w:t>Como propietario de la academia,</w:t>
+      </w:r>
+    </w:p>
+    <w:p>
+      <w:pPr>
+        <w:pStyle w:val="Prrafodelista"/>
+        <w:ind w:left="792"/>
+      </w:pPr>
+      <w:r>
+        <w:t xml:space="preserve">Quiero </w:t>
+      </w:r>
+      <w:r>
+        <w:t>disponer de cuánto dinero a pagar, la fecha de emisión y de pago</w:t>
+      </w:r>
+      <w:r>
+        <w:t>.</w:t>
+      </w:r>
+    </w:p>
+    <w:p>
+      <w:pPr>
+        <w:pStyle w:val="Prrafodelista"/>
+        <w:ind w:left="792"/>
+      </w:pPr>
+      <w:r>
+        <w:t xml:space="preserve">Para </w:t>
+      </w:r>
+      <w:r>
+        <w:t>guardar los datos de las facturas de mis clientes.</w:t>
+      </w:r>
+    </w:p>
+    <w:p>
+      <w:pPr>
+        <w:pStyle w:val="Prrafodelista"/>
+        <w:numPr>
+          <w:ilvl w:val="1"/>
+          <w:numId w:val="4"/>
+        </w:numPr>
+      </w:pPr>
+      <w:r>
+        <w:t>RI-7</w:t>
+      </w:r>
+      <w:r>
+        <w:t xml:space="preserve">: Datos de </w:t>
+      </w:r>
+      <w:r>
+        <w:t>las aulas</w:t>
+      </w:r>
+    </w:p>
+    <w:p>
+      <w:pPr>
+        <w:pStyle w:val="Prrafodelista"/>
+        <w:ind w:left="792"/>
+      </w:pPr>
+      <w:r>
+        <w:t>Como propietario de la academia,</w:t>
+      </w:r>
+    </w:p>
+    <w:p>
+      <w:pPr>
+        <w:pStyle w:val="Prrafodelista"/>
+        <w:ind w:left="792"/>
+      </w:pPr>
+      <w:r>
+        <w:t>Quiero disponer</w:t>
+      </w:r>
+      <w:r>
+        <w:t xml:space="preserve"> nombre del  aula, material informático,  capacidad máxima </w:t>
+      </w:r>
+      <w:r>
+        <w:t>de esta</w:t>
+      </w:r>
+      <w:r>
+        <w:t>.</w:t>
+      </w:r>
+    </w:p>
+    <w:p>
+      <w:pPr>
+        <w:pStyle w:val="Prrafodelista"/>
+        <w:ind w:left="792"/>
+      </w:pPr>
+      <w:r>
+        <w:t>Para guardas los datos de los mismos.</w:t>
+      </w:r>
+    </w:p>
+    <w:p>
+      <w:pPr>
+        <w:pStyle w:val="Prrafodelista"/>
+        <w:numPr>
+          <w:ilvl w:val="1"/>
+          <w:numId w:val="4"/>
+        </w:numPr>
+      </w:pPr>
+      <w:r>
+        <w:t>RI-</w:t>
+      </w:r>
+      <w:r>
+        <w:t>8</w:t>
+      </w:r>
+      <w:r>
+        <w:t xml:space="preserve">: Datos de la </w:t>
+      </w:r>
+      <w:r>
+        <w:t>material informático</w:t>
+      </w:r>
+      <w:r>
+        <w:t>.</w:t>
+      </w:r>
+    </w:p>
+    <w:p>
+      <w:pPr>
+        <w:pStyle w:val="Prrafodelista"/>
+        <w:ind w:left="792"/>
+      </w:pPr>
+      <w:r>
+        <w:t>Como propietario de la academia,</w:t>
+      </w:r>
+    </w:p>
+    <w:p>
+      <w:pPr>
+        <w:pStyle w:val="Prrafodelista"/>
+        <w:ind w:left="792"/>
+      </w:pPr>
+      <w:r>
+        <w:t>Quiero conocer el nombre, cantidad, marca, precio del proveedor, fecha de la compra, estado</w:t>
+      </w:r>
+      <w:r>
+        <w:t>.</w:t>
+      </w:r>
+    </w:p>
+    <w:p>
+      <w:pPr>
+        <w:pStyle w:val="Prrafodelista"/>
+        <w:ind w:left="792"/>
+      </w:pPr>
+      <w:r>
+        <w:t>Para guardas los datos de los mismos.</w:t>
+      </w:r>
+    </w:p>
+    <w:p>
+      <w:pPr>
+        <w:pStyle w:val="Prrafodelista"/>
+        <w:numPr>
+          <w:ilvl w:val="1"/>
+          <w:numId w:val="4"/>
+        </w:numPr>
+      </w:pPr>
+      <w:r>
+        <w:t>RI-</w:t>
+      </w:r>
+      <w:r>
+        <w:t>9</w:t>
+      </w:r>
+      <w:r>
+        <w:t xml:space="preserve">: Datos de la </w:t>
+      </w:r>
+      <w:r>
+        <w:t>Kits de piezas</w:t>
+      </w:r>
+      <w:r>
+        <w:t>.</w:t>
+      </w:r>
+    </w:p>
+    <w:p>
+      <w:pPr>
+        <w:pStyle w:val="Prrafodelista"/>
+        <w:ind w:left="792"/>
+      </w:pPr>
+      <w:r>
+        <w:t>Como propietario de la academia,</w:t>
+      </w:r>
+    </w:p>
+    <w:p>
+      <w:pPr>
+        <w:pStyle w:val="Prrafodelista"/>
+        <w:ind w:left="792"/>
+      </w:pPr>
+      <w:r>
+        <w:t xml:space="preserve">Quiero disponer del </w:t>
+      </w:r>
+      <w:r>
+        <w:t>nombre, código, cantidad, proveedor, precio del proveedor, última compra, estado y si hay sustituir piezas.</w:t>
+      </w:r>
+    </w:p>
+    <w:p>
+      <w:pPr>
+        <w:pStyle w:val="Prrafodelista"/>
+        <w:ind w:left="792"/>
+      </w:pPr>
+      <w:r>
+        <w:t>Para guardas los datos de los mismos.</w:t>
+      </w:r>
+    </w:p>
+    <w:p>
+      <w:pPr>
+        <w:pStyle w:val="Prrafodelista"/>
+        <w:ind w:left="792"/>
+      </w:pPr>
+    </w:p>
+    <w:p>
+      <w:pPr>
+        <w:pStyle w:val="Prrafodelista"/>
+        <w:ind w:left="792"/>
+      </w:pPr>
+    </w:p>
+    <w:p>
+      <w:pPr>
+        <w:pStyle w:val="Prrafodelista"/>
+        <w:numPr>
+          <w:ilvl w:val="1"/>
+          <w:numId w:val="4"/>
+        </w:numPr>
+      </w:pPr>
+      <w:r>
+        <w:lastRenderedPageBreak/>
+        <w:t>RI-10</w:t>
+      </w:r>
+      <w:r>
+        <w:t xml:space="preserve">: Datos </w:t>
+      </w:r>
+      <w:r>
+        <w:t>de los gastos</w:t>
+      </w:r>
+      <w:r>
+        <w:t>.</w:t>
+      </w:r>
+    </w:p>
+    <w:p>
+      <w:pPr>
+        <w:pStyle w:val="Prrafodelista"/>
+        <w:ind w:left="792"/>
+      </w:pPr>
+      <w:r>
+        <w:t>Como propietario de la academia,</w:t>
+      </w:r>
+    </w:p>
+    <w:p>
+      <w:pPr>
+        <w:pStyle w:val="Prrafodelista"/>
+        <w:ind w:left="792"/>
+      </w:pPr>
+      <w:r>
+        <w:t xml:space="preserve">Quiero </w:t>
+      </w:r>
+      <w:r>
+        <w:t>saber todos los gastos de la empresa tal como la razón del gasto, el dinero y saber si proviene el gasto de pagar a los empleados, del local o de reponer piezas</w:t>
+      </w:r>
+      <w:r>
+        <w:t>.</w:t>
+      </w:r>
+    </w:p>
+    <w:p>
+      <w:pPr>
+        <w:pStyle w:val="Prrafodelista"/>
+        <w:ind w:left="792"/>
+      </w:pPr>
+      <w:r>
+        <w:t xml:space="preserve">Para </w:t>
+      </w:r>
+      <w:r>
+        <w:t>toma de decisiones lógicas</w:t>
+      </w:r>
+      <w:r>
+        <w:t>.</w:t>
+      </w:r>
+      <w:bookmarkEnd w:id="0"/>
     </w:p>
     <w:sectPr>
       <w:pgSz w:w="11906" w:h="16838"/>
@@ -1434,6 +2026,95 @@
     </w:lvl>
   </w:abstractNum>
   <w:abstractNum w:abstractNumId="2">
+    <w:nsid w:val="1BD60D77"/>
+    <w:multiLevelType w:val="multilevel"/>
+    <w:tmpl w:val="0C0A001F"/>
+    <w:lvl w:ilvl="0">
+      <w:start w:val="1"/>
+      <w:numFmt w:val="decimal"/>
+      <w:lvlText w:val="%1."/>
+      <w:lvlJc w:val="left"/>
+      <w:pPr>
+        <w:ind w:left="360" w:hanging="360"/>
+      </w:pPr>
+      <w:rPr>
+        <w:rFonts w:hint="default"/>
+      </w:rPr>
+    </w:lvl>
+    <w:lvl w:ilvl="1">
+      <w:start w:val="1"/>
+      <w:numFmt w:val="decimal"/>
+      <w:lvlText w:val="%1.%2."/>
+      <w:lvlJc w:val="left"/>
+      <w:pPr>
+        <w:ind w:left="792" w:hanging="432"/>
+      </w:pPr>
+    </w:lvl>
+    <w:lvl w:ilvl="2">
+      <w:start w:val="1"/>
+      <w:numFmt w:val="decimal"/>
+      <w:lvlText w:val="%1.%2.%3."/>
+      <w:lvlJc w:val="left"/>
+      <w:pPr>
+        <w:ind w:left="1224" w:hanging="504"/>
+      </w:pPr>
+    </w:lvl>
+    <w:lvl w:ilvl="3">
+      <w:start w:val="1"/>
+      <w:numFmt w:val="decimal"/>
+      <w:lvlText w:val="%1.%2.%3.%4."/>
+      <w:lvlJc w:val="left"/>
+      <w:pPr>
+        <w:ind w:left="1728" w:hanging="648"/>
+      </w:pPr>
+    </w:lvl>
+    <w:lvl w:ilvl="4">
+      <w:start w:val="1"/>
+      <w:numFmt w:val="decimal"/>
+      <w:lvlText w:val="%1.%2.%3.%4.%5."/>
+      <w:lvlJc w:val="left"/>
+      <w:pPr>
+        <w:ind w:left="2232" w:hanging="792"/>
+      </w:pPr>
+    </w:lvl>
+    <w:lvl w:ilvl="5">
+      <w:start w:val="1"/>
+      <w:numFmt w:val="decimal"/>
+      <w:lvlText w:val="%1.%2.%3.%4.%5.%6."/>
+      <w:lvlJc w:val="left"/>
+      <w:pPr>
+        <w:ind w:left="2736" w:hanging="936"/>
+      </w:pPr>
+    </w:lvl>
+    <w:lvl w:ilvl="6">
+      <w:start w:val="1"/>
+      <w:numFmt w:val="decimal"/>
+      <w:lvlText w:val="%1.%2.%3.%4.%5.%6.%7."/>
+      <w:lvlJc w:val="left"/>
+      <w:pPr>
+        <w:ind w:left="3240" w:hanging="1080"/>
+      </w:pPr>
+    </w:lvl>
+    <w:lvl w:ilvl="7">
+      <w:start w:val="1"/>
+      <w:numFmt w:val="decimal"/>
+      <w:lvlText w:val="%1.%2.%3.%4.%5.%6.%7.%8."/>
+      <w:lvlJc w:val="left"/>
+      <w:pPr>
+        <w:ind w:left="3744" w:hanging="1224"/>
+      </w:pPr>
+    </w:lvl>
+    <w:lvl w:ilvl="8">
+      <w:start w:val="1"/>
+      <w:numFmt w:val="decimal"/>
+      <w:lvlText w:val="%1.%2.%3.%4.%5.%6.%7.%8.%9."/>
+      <w:lvlJc w:val="left"/>
+      <w:pPr>
+        <w:ind w:left="4320" w:hanging="1440"/>
+      </w:pPr>
+    </w:lvl>
+  </w:abstractNum>
+  <w:abstractNum w:abstractNumId="3">
     <w:nsid w:val="7AC101AD"/>
     <w:multiLevelType w:val="hybridMultilevel"/>
     <w:tmpl w:val="A496873A"/>
@@ -1529,6 +2210,9 @@
     <w:abstractNumId w:val="0"/>
   </w:num>
   <w:num w:numId="3">
+    <w:abstractNumId w:val="3"/>
+  </w:num>
+  <w:num w:numId="4">
     <w:abstractNumId w:val="2"/>
   </w:num>
 </w:numbering>

</xml_diff>

<commit_message>
Generación de trabajo aleatorio
Trabajo de días sueltos y de la vuelta a Sevilla
</commit_message>
<xml_diff>
--- a/Primer cuatrimestre/Edukative-IISSI.docx
+++ b/Primer cuatrimestre/Edukative-IISSI.docx
@@ -1,11 +1,15 @@
 
 <file path=word/document.xml><?xml version="1.0" encoding="utf-8"?>
-<w:document xmlns:wpc="http://schemas.microsoft.com/office/word/2010/wordprocessingCanvas" xmlns:mc="http://schemas.openxmlformats.org/markup-compatibility/2006" xmlns:o="urn:schemas-microsoft-com:office:office" xmlns:r="http://schemas.openxmlformats.org/officeDocument/2006/relationships" xmlns:m="http://schemas.openxmlformats.org/officeDocument/2006/math" xmlns:v="urn:schemas-microsoft-com:vml" xmlns:wp14="http://schemas.microsoft.com/office/word/2010/wordprocessingDrawing" xmlns:wp="http://schemas.openxmlformats.org/drawingml/2006/wordprocessingDrawing" xmlns:w10="urn:schemas-microsoft-com:office:word" xmlns:w="http://schemas.openxmlformats.org/wordprocessingml/2006/main" xmlns:w14="http://schemas.microsoft.com/office/word/2010/wordml" xmlns:w15="http://schemas.microsoft.com/office/word/2012/wordml" xmlns:wpg="http://schemas.microsoft.com/office/word/2010/wordprocessingGroup" xmlns:wpi="http://schemas.microsoft.com/office/word/2010/wordprocessingInk" xmlns:wne="http://schemas.microsoft.com/office/word/2006/wordml" xmlns:wps="http://schemas.microsoft.com/office/word/2010/wordprocessingShape" mc:Ignorable="w14 w15 wp14">
+<w:document xmlns:wpc="http://schemas.microsoft.com/office/word/2010/wordprocessingCanvas" xmlns:cx="http://schemas.microsoft.com/office/drawing/2014/chartex" xmlns:cx1="http://schemas.microsoft.com/office/drawing/2015/9/8/chartex" xmlns:cx2="http://schemas.microsoft.com/office/drawing/2015/10/21/chartex" xmlns:cx3="http://schemas.microsoft.com/office/drawing/2016/5/9/chartex" xmlns:cx4="http://schemas.microsoft.com/office/drawing/2016/5/10/chartex" xmlns:cx5="http://schemas.microsoft.com/office/drawing/2016/5/11/chartex" xmlns:cx6="http://schemas.microsoft.com/office/drawing/2016/5/12/chartex" xmlns:cx7="http://schemas.microsoft.com/office/drawing/2016/5/13/chartex" xmlns:cx8="http://schemas.microsoft.com/office/drawing/2016/5/14/chartex" xmlns:mc="http://schemas.openxmlformats.org/markup-compatibility/2006" xmlns:aink="http://schemas.microsoft.com/office/drawing/2016/ink" xmlns:am3d="http://schemas.microsoft.com/office/drawing/2017/model3d" xmlns:o="urn:schemas-microsoft-com:office:office" xmlns:r="http://schemas.openxmlformats.org/officeDocument/2006/relationships" xmlns:m="http://schemas.openxmlformats.org/officeDocument/2006/math" xmlns:v="urn:schemas-microsoft-com:vml" xmlns:wp14="http://schemas.microsoft.com/office/word/2010/wordprocessingDrawing" xmlns:wp="http://schemas.openxmlformats.org/drawingml/2006/wordprocessingDrawing" xmlns:w10="urn:schemas-microsoft-com:office:word" xmlns:w="http://schemas.openxmlformats.org/wordprocessingml/2006/main" xmlns:w14="http://schemas.microsoft.com/office/word/2010/wordml" xmlns:w15="http://schemas.microsoft.com/office/word/2012/wordml" xmlns:w16cid="http://schemas.microsoft.com/office/word/2016/wordml/cid" xmlns:w16se="http://schemas.microsoft.com/office/word/2015/wordml/symex" xmlns:wpg="http://schemas.microsoft.com/office/word/2010/wordprocessingGroup" xmlns:wpi="http://schemas.microsoft.com/office/word/2010/wordprocessingInk" xmlns:wne="http://schemas.microsoft.com/office/word/2006/wordml" xmlns:wps="http://schemas.microsoft.com/office/word/2010/wordprocessingShape" mc:Ignorable="w14 w15 w16se w16cid wp14">
   <w:body>
     <w:p/>
     <w:p/>
     <w:p/>
-    <w:p/>
+    <w:p>
+      <w:pPr>
+        <w:ind w:left="708" w:hanging="708"/>
+      </w:pPr>
+    </w:p>
     <w:p/>
     <w:p/>
     <w:p/>
@@ -41,7 +45,7 @@
             <v:path o:extrusionok="f" gradientshapeok="t" o:connecttype="rect"/>
             <o:lock v:ext="edit" aspectratio="t"/>
           </v:shapetype>
-          <v:shape id="_x0000_i1025" type="#_x0000_t75" style="width:424.5pt;height:139.6pt">
+          <v:shape id="_x0000_i1025" type="#_x0000_t75" style="width:424.4pt;height:139.6pt">
             <v:imagedata r:id="rId6" o:title="ins_p_540033"/>
           </v:shape>
         </w:pict>
@@ -65,18 +69,8 @@
     <w:p>
       <w:r>
         <w:tab/>
-        <w:t xml:space="preserve">Ignacio </w:t>
-      </w:r>
-      <w:proofErr w:type="spellStart"/>
-      <w:r>
-        <w:t>Herranz</w:t>
-      </w:r>
-      <w:proofErr w:type="spellEnd"/>
-      <w:r>
-        <w:t xml:space="preserve"> García</w:t>
-      </w:r>
-      <w:bookmarkStart w:id="0" w:name="_GoBack"/>
-      <w:bookmarkEnd w:id="0"/>
+        <w:t>Ignacio Herranz García</w:t>
+      </w:r>
     </w:p>
     <w:p>
       <w:pPr>
@@ -661,7 +655,13 @@
         <w:t>Clientes (Particular):</w:t>
       </w:r>
       <w:r>
-        <w:t xml:space="preserve"> Persona que solicita que su hijo realice un curso en la academia.</w:t>
+        <w:t xml:space="preserve"> Persona que solicita que su </w:t>
+      </w:r>
+      <w:r>
+        <w:t>alumno</w:t>
+      </w:r>
+      <w:r>
+        <w:t xml:space="preserve"> realice un curso en la academia.</w:t>
       </w:r>
     </w:p>
     <w:p>
@@ -679,10 +679,23 @@
         <w:rPr>
           <w:b/>
         </w:rPr>
-        <w:t xml:space="preserve">Conflictivo: </w:t>
-      </w:r>
-      <w:r>
-        <w:t xml:space="preserve">Aquél cliente que tenga antecedentes de impago y/u otros altercados con el personal de </w:t>
+        <w:t>Cliente moroso</w:t>
+      </w:r>
+      <w:bookmarkStart w:id="0" w:name="_GoBack"/>
+      <w:bookmarkEnd w:id="0"/>
+      <w:r>
+        <w:rPr>
+          <w:b/>
+        </w:rPr>
+        <w:t xml:space="preserve">: </w:t>
+      </w:r>
+      <w:proofErr w:type="gramStart"/>
+      <w:r>
+        <w:t>Aquél</w:t>
+      </w:r>
+      <w:proofErr w:type="gramEnd"/>
+      <w:r>
+        <w:t xml:space="preserve"> cliente que tenga antecedentes de impago y/u otros altercados con el personal de </w:t>
       </w:r>
       <w:proofErr w:type="spellStart"/>
       <w:r>
@@ -1632,7 +1645,7 @@
         <w:rPr>
           <w:b/>
         </w:rPr>
-        <w:t>padres</w:t>
+        <w:t>Usuarios</w:t>
       </w:r>
       <w:r>
         <w:rPr>
@@ -1689,7 +1702,10 @@
         <w:t xml:space="preserve"> </w:t>
       </w:r>
       <w:r>
-        <w:t>hijos, número de impagos o pa</w:t>
+        <w:t>alumno</w:t>
+      </w:r>
+      <w:r>
+        <w:t>s, número de impagos o pa</w:t>
       </w:r>
       <w:r>
         <w:t>gos atrasados, tipo de cliente y</w:t>
@@ -1722,7 +1738,19 @@
         <w:rPr>
           <w:b/>
         </w:rPr>
-        <w:t>RI-3: Datos de los hijos.</w:t>
+        <w:t xml:space="preserve">RI-3: Datos de los </w:t>
+      </w:r>
+      <w:r>
+        <w:rPr>
+          <w:b/>
+        </w:rPr>
+        <w:t>alumno</w:t>
+      </w:r>
+      <w:r>
+        <w:rPr>
+          <w:b/>
+        </w:rPr>
+        <w:t>s.</w:t>
       </w:r>
     </w:p>
     <w:p>
@@ -1743,7 +1771,13 @@
         <w:t xml:space="preserve">Quiero disponer del </w:t>
       </w:r>
       <w:r>
-        <w:t>nombre, apellidos, DNI, edad, curso, profesor, padre y veteranía.</w:t>
+        <w:t xml:space="preserve">nombre, apellidos, DNI, edad, curso, profesor, </w:t>
+      </w:r>
+      <w:r>
+        <w:t>usuario</w:t>
+      </w:r>
+      <w:r>
+        <w:t xml:space="preserve"> y veteranía.</w:t>
       </w:r>
     </w:p>
     <w:p>
@@ -2154,7 +2188,13 @@
         <w:rPr>
           <w:b/>
         </w:rPr>
-        <w:t>RN-1: Clientes conflictivos</w:t>
+        <w:t xml:space="preserve">RN-1: Clientes </w:t>
+      </w:r>
+      <w:r>
+        <w:rPr>
+          <w:b/>
+        </w:rPr>
+        <w:t>morosos</w:t>
       </w:r>
     </w:p>
     <w:p>
@@ -2172,7 +2212,15 @@
         <w:ind w:left="708"/>
       </w:pPr>
       <w:r>
-        <w:t>Quiero que cuando un cliente sea conflictivo que no deje inscribir a más niños a su nombre.</w:t>
+        <w:t xml:space="preserve">Quiero que cuando un cliente sea </w:t>
+      </w:r>
+      <w:proofErr w:type="gramStart"/>
+      <w:r>
+        <w:t>morosos</w:t>
+      </w:r>
+      <w:proofErr w:type="gramEnd"/>
+      <w:r>
+        <w:t xml:space="preserve"> que no deje inscribir a más niños a su nombre.</w:t>
       </w:r>
     </w:p>
     <w:p>
@@ -2398,7 +2446,19 @@
         <w:rPr>
           <w:b/>
         </w:rPr>
-        <w:t>Veteranía de los hijos</w:t>
+        <w:t xml:space="preserve">Veteranía de los </w:t>
+      </w:r>
+      <w:r>
+        <w:rPr>
+          <w:b/>
+        </w:rPr>
+        <w:t>alumno</w:t>
+      </w:r>
+      <w:r>
+        <w:rPr>
+          <w:b/>
+        </w:rPr>
+        <w:t>s</w:t>
       </w:r>
     </w:p>
     <w:p>
@@ -2416,7 +2476,13 @@
         <w:ind w:left="792"/>
       </w:pPr>
       <w:r>
-        <w:t>Quiero que el sistema vaya contabilizando el número de años que repite el hijo,</w:t>
+        <w:t xml:space="preserve">Quiero que el sistema vaya contabilizando el número de años que repite el </w:t>
+      </w:r>
+      <w:r>
+        <w:t>alumno</w:t>
+      </w:r>
+      <w:r>
+        <w:t>,</w:t>
       </w:r>
     </w:p>
     <w:p>
@@ -2443,7 +2509,31 @@
         <w:rPr>
           <w:b/>
         </w:rPr>
-        <w:t>RF-2: Padre número de hijos</w:t>
+        <w:t xml:space="preserve">RF-2: </w:t>
+      </w:r>
+      <w:r>
+        <w:rPr>
+          <w:b/>
+        </w:rPr>
+        <w:t>Usuario</w:t>
+      </w:r>
+      <w:r>
+        <w:rPr>
+          <w:b/>
+        </w:rPr>
+        <w:t xml:space="preserve"> número de </w:t>
+      </w:r>
+      <w:r>
+        <w:rPr>
+          <w:b/>
+        </w:rPr>
+        <w:t>alumno</w:t>
+      </w:r>
+      <w:r>
+        <w:rPr>
+          <w:b/>
+        </w:rPr>
+        <w:t>s</w:t>
       </w:r>
     </w:p>
     <w:p>
@@ -2461,7 +2551,19 @@
         <w:ind w:left="792"/>
       </w:pPr>
       <w:r>
-        <w:t>Quiero que el sistema vaya contabilizando y me notifique cuantos hijos tienen apuntados un padre,</w:t>
+        <w:t xml:space="preserve">Quiero que el sistema vaya contabilizando y me notifique cuantos </w:t>
+      </w:r>
+      <w:r>
+        <w:t>alumno</w:t>
+      </w:r>
+      <w:r>
+        <w:t xml:space="preserve">s tienen apuntados un </w:t>
+      </w:r>
+      <w:r>
+        <w:t>usuario</w:t>
+      </w:r>
+      <w:r>
+        <w:t>,</w:t>
       </w:r>
     </w:p>
     <w:p>
@@ -2488,7 +2590,19 @@
         <w:rPr>
           <w:b/>
         </w:rPr>
-        <w:t>RF-3: Padre número de impagos</w:t>
+        <w:t xml:space="preserve">RF-3: </w:t>
+      </w:r>
+      <w:r>
+        <w:rPr>
+          <w:b/>
+        </w:rPr>
+        <w:t>Usuario</w:t>
+      </w:r>
+      <w:r>
+        <w:rPr>
+          <w:b/>
+        </w:rPr>
+        <w:t xml:space="preserve"> número de impagos</w:t>
       </w:r>
     </w:p>
     <w:p>
@@ -2525,7 +2639,21 @@
           <w:sz w:val="23"/>
           <w:szCs w:val="23"/>
         </w:rPr>
-        <w:t>que el número de impagos de un mismo padre vaya incrementando cada vez que este no paga antes de la fecha límite</w:t>
+        <w:t xml:space="preserve">que el número de impagos de un mismo </w:t>
+      </w:r>
+      <w:r>
+        <w:rPr>
+          <w:sz w:val="23"/>
+          <w:szCs w:val="23"/>
+        </w:rPr>
+        <w:t>usuario</w:t>
+      </w:r>
+      <w:r>
+        <w:rPr>
+          <w:sz w:val="23"/>
+          <w:szCs w:val="23"/>
+        </w:rPr>
+        <w:t xml:space="preserve"> vaya incrementando cada vez que este no paga antes de la fecha límite</w:t>
       </w:r>
       <w:r>
         <w:t>,</w:t>
@@ -2607,8 +2735,19 @@
         <w:rPr>
           <w:b/>
         </w:rPr>
-        <w:lastRenderedPageBreak/>
-        <w:t>RF-4: Padre sin pagar</w:t>
+        <w:t xml:space="preserve">RF-4: </w:t>
+      </w:r>
+      <w:r>
+        <w:rPr>
+          <w:b/>
+        </w:rPr>
+        <w:t>Usuario</w:t>
+      </w:r>
+      <w:r>
+        <w:rPr>
+          <w:b/>
+        </w:rPr>
+        <w:t xml:space="preserve"> sin pagar</w:t>
       </w:r>
     </w:p>
     <w:p>
@@ -2640,12 +2779,35 @@
       <w:r>
         <w:t xml:space="preserve"> </w:t>
       </w:r>
+      <w:proofErr w:type="gramStart"/>
       <w:r>
         <w:rPr>
           <w:sz w:val="23"/>
           <w:szCs w:val="23"/>
         </w:rPr>
-        <w:t>que si un cliente no haya pagado 2 veces, este se clasifique como cliente conflictivo,</w:t>
+        <w:t>que</w:t>
+      </w:r>
+      <w:proofErr w:type="gramEnd"/>
+      <w:r>
+        <w:rPr>
+          <w:sz w:val="23"/>
+          <w:szCs w:val="23"/>
+        </w:rPr>
+        <w:t xml:space="preserve"> si un cliente no haya pagado 2 veces, este se clasifique como cliente </w:t>
+      </w:r>
+      <w:r>
+        <w:rPr>
+          <w:sz w:val="23"/>
+          <w:szCs w:val="23"/>
+        </w:rPr>
+        <w:t>moroso</w:t>
+      </w:r>
+      <w:r>
+        <w:rPr>
+          <w:sz w:val="23"/>
+          <w:szCs w:val="23"/>
+        </w:rPr>
+        <w:t>,</w:t>
       </w:r>
     </w:p>
     <w:p>
@@ -2688,7 +2850,19 @@
         <w:rPr>
           <w:b/>
         </w:rPr>
-        <w:t xml:space="preserve">RF-5: Padre </w:t>
+        <w:t xml:space="preserve">RF-5: </w:t>
+      </w:r>
+      <w:r>
+        <w:rPr>
+          <w:b/>
+        </w:rPr>
+        <w:t>Usuario</w:t>
+      </w:r>
+      <w:r>
+        <w:rPr>
+          <w:b/>
+        </w:rPr>
+        <w:t xml:space="preserve"> </w:t>
       </w:r>
       <w:r>
         <w:rPr>
@@ -3513,7 +3687,27 @@
         </w:numPr>
       </w:pPr>
       <w:r>
-        <w:t>Se comprobará que la creación de nuevos padres funciona correctamente con datos válidos y que cumplan con las restricciones establecidas acerca de los datos  de los padres.</w:t>
+        <w:t xml:space="preserve">Se comprobará que la creación de nuevos </w:t>
+      </w:r>
+      <w:r>
+        <w:t>Usuarios</w:t>
+      </w:r>
+      <w:r>
+        <w:t xml:space="preserve"> funciona correctamente con datos válidos y que cumplan con las restricciones establecidas acerca de los </w:t>
+      </w:r>
+      <w:proofErr w:type="gramStart"/>
+      <w:r>
+        <w:t>datos  de</w:t>
+      </w:r>
+      <w:proofErr w:type="gramEnd"/>
+      <w:r>
+        <w:t xml:space="preserve"> los </w:t>
+      </w:r>
+      <w:r>
+        <w:t>Usuarios</w:t>
+      </w:r>
+      <w:r>
+        <w:t>.</w:t>
       </w:r>
     </w:p>
     <w:p>
@@ -3537,7 +3731,13 @@
         </w:numPr>
       </w:pPr>
       <w:r>
-        <w:t>Se introducen los datos de los padres. Para comprobar que cumplen con las restricciones.</w:t>
+        <w:t xml:space="preserve">Se introducen los datos de los </w:t>
+      </w:r>
+      <w:r>
+        <w:t>Usuarios</w:t>
+      </w:r>
+      <w:r>
+        <w:t>. Para comprobar que cumplen con las restricciones.</w:t>
       </w:r>
     </w:p>
     <w:p>
@@ -3561,7 +3761,18 @@
         </w:numPr>
       </w:pPr>
       <w:r>
-        <w:t>La tabla padre se crea correctamente.</w:t>
+        <w:t xml:space="preserve">La </w:t>
+      </w:r>
+      <w:proofErr w:type="gramStart"/>
+      <w:r>
+        <w:t xml:space="preserve">tabla </w:t>
+      </w:r>
+      <w:r>
+        <w:t>usuario</w:t>
+      </w:r>
+      <w:proofErr w:type="gramEnd"/>
+      <w:r>
+        <w:t xml:space="preserve"> se crea correctamente.</w:t>
       </w:r>
     </w:p>
     <w:p>
@@ -3584,21 +3795,28 @@
           <w:sz w:val="23"/>
           <w:szCs w:val="23"/>
         </w:rPr>
-        <w:t xml:space="preserve">padres </w:t>
+        <w:t>usuarios</w:t>
       </w:r>
       <w:r>
         <w:rPr>
           <w:sz w:val="23"/>
           <w:szCs w:val="23"/>
         </w:rPr>
-        <w:t xml:space="preserve">no permita la creación a partir de datos incorrectos según las restricciones establecidas acerca de los datos de los </w:t>
+        <w:t xml:space="preserve"> </w:t>
       </w:r>
       <w:r>
         <w:rPr>
           <w:sz w:val="23"/>
           <w:szCs w:val="23"/>
         </w:rPr>
-        <w:t>padres</w:t>
+        <w:t xml:space="preserve">no permita la creación a partir de datos incorrectos según las restricciones establecidas acerca de los datos de los </w:t>
+      </w:r>
+      <w:r>
+        <w:rPr>
+          <w:sz w:val="23"/>
+          <w:szCs w:val="23"/>
+        </w:rPr>
+        <w:t>usuarios</w:t>
       </w:r>
       <w:r>
         <w:rPr>
@@ -3629,7 +3847,13 @@
         </w:numPr>
       </w:pPr>
       <w:r>
-        <w:t>Se crea un padre introduciendo algún dato inválido.</w:t>
+        <w:t xml:space="preserve">Se crea un </w:t>
+      </w:r>
+      <w:r>
+        <w:t>usuario</w:t>
+      </w:r>
+      <w:r>
+        <w:t xml:space="preserve"> introduciendo algún dato inválido.</w:t>
       </w:r>
     </w:p>
     <w:p>
@@ -3653,7 +3877,13 @@
         </w:numPr>
       </w:pPr>
       <w:r>
-        <w:t>El padre no se crea y el sistema avisa del error.</w:t>
+        <w:t xml:space="preserve">El </w:t>
+      </w:r>
+      <w:r>
+        <w:t>usuario</w:t>
+      </w:r>
+      <w:r>
+        <w:t xml:space="preserve"> no se crea y el sistema avisa del error.</w:t>
       </w:r>
     </w:p>
     <w:p>
@@ -3669,14 +3899,35 @@
           <w:sz w:val="23"/>
           <w:szCs w:val="23"/>
         </w:rPr>
-        <w:t>Se comprobará que la modificación de datos del padre funciona correctamente y cumple con las restricciones estab</w:t>
+        <w:t xml:space="preserve">Se comprobará que la modificación de datos del </w:t>
       </w:r>
       <w:r>
         <w:rPr>
           <w:sz w:val="23"/>
           <w:szCs w:val="23"/>
         </w:rPr>
-        <w:t>lecidas para los datos del padre</w:t>
+        <w:t>usuario</w:t>
+      </w:r>
+      <w:r>
+        <w:rPr>
+          <w:sz w:val="23"/>
+          <w:szCs w:val="23"/>
+        </w:rPr>
+        <w:t xml:space="preserve"> funciona correctamente y cumple con las restricciones estab</w:t>
+      </w:r>
+      <w:r>
+        <w:rPr>
+          <w:sz w:val="23"/>
+          <w:szCs w:val="23"/>
+        </w:rPr>
+        <w:t xml:space="preserve">lecidas para los datos del </w:t>
+      </w:r>
+      <w:r>
+        <w:rPr>
+          <w:sz w:val="23"/>
+          <w:szCs w:val="23"/>
+        </w:rPr>
+        <w:t>usuario</w:t>
       </w:r>
       <w:r>
         <w:rPr>
@@ -3707,7 +3958,13 @@
         </w:numPr>
       </w:pPr>
       <w:r>
-        <w:t>Se modifican los datos del padre.</w:t>
+        <w:t xml:space="preserve">Se modifican los datos del </w:t>
+      </w:r>
+      <w:r>
+        <w:t>usuario</w:t>
+      </w:r>
+      <w:r>
+        <w:t>.</w:t>
       </w:r>
     </w:p>
     <w:p>
@@ -3731,7 +3988,13 @@
         </w:numPr>
       </w:pPr>
       <w:r>
-        <w:t>Los datos del padre se actualizan.</w:t>
+        <w:t xml:space="preserve">Los datos del </w:t>
+      </w:r>
+      <w:r>
+        <w:t>usuario</w:t>
+      </w:r>
+      <w:r>
+        <w:t xml:space="preserve"> se actualizan.</w:t>
       </w:r>
     </w:p>
     <w:p>
@@ -4107,7 +4370,37 @@
           <w:sz w:val="23"/>
           <w:szCs w:val="23"/>
         </w:rPr>
-        <w:t>Se comprobara que si un padre es una empresa, este siempre tenga un Nº de cuenta asignado.</w:t>
+        <w:t xml:space="preserve">Se </w:t>
+      </w:r>
+      <w:proofErr w:type="gramStart"/>
+      <w:r>
+        <w:rPr>
+          <w:sz w:val="23"/>
+          <w:szCs w:val="23"/>
+        </w:rPr>
+        <w:t>comprobara</w:t>
+      </w:r>
+      <w:proofErr w:type="gramEnd"/>
+      <w:r>
+        <w:rPr>
+          <w:sz w:val="23"/>
+          <w:szCs w:val="23"/>
+        </w:rPr>
+        <w:t xml:space="preserve"> que si un </w:t>
+      </w:r>
+      <w:r>
+        <w:rPr>
+          <w:sz w:val="23"/>
+          <w:szCs w:val="23"/>
+        </w:rPr>
+        <w:t>usuario</w:t>
+      </w:r>
+      <w:r>
+        <w:rPr>
+          <w:sz w:val="23"/>
+          <w:szCs w:val="23"/>
+        </w:rPr>
+        <w:t xml:space="preserve"> es una empresa, este siempre tenga un Nº de cuenta asignado.</w:t>
       </w:r>
     </w:p>
     <w:p>
@@ -4272,7 +4565,35 @@
           <w:sz w:val="23"/>
           <w:szCs w:val="23"/>
         </w:rPr>
-        <w:t>que se pueden almacenar hijos de los padres que cumplan las restricciones establecidas</w:t>
+        <w:t xml:space="preserve">que se pueden almacenar </w:t>
+      </w:r>
+      <w:r>
+        <w:rPr>
+          <w:sz w:val="23"/>
+          <w:szCs w:val="23"/>
+        </w:rPr>
+        <w:t>alumno</w:t>
+      </w:r>
+      <w:r>
+        <w:rPr>
+          <w:sz w:val="23"/>
+          <w:szCs w:val="23"/>
+        </w:rPr>
+        <w:t xml:space="preserve">s de los </w:t>
+      </w:r>
+      <w:r>
+        <w:rPr>
+          <w:sz w:val="23"/>
+          <w:szCs w:val="23"/>
+        </w:rPr>
+        <w:t>usuarios</w:t>
+      </w:r>
+      <w:r>
+        <w:rPr>
+          <w:sz w:val="23"/>
+          <w:szCs w:val="23"/>
+        </w:rPr>
+        <w:t xml:space="preserve"> que cumplan las restricciones establecidas</w:t>
       </w:r>
       <w:r>
         <w:rPr>
@@ -4303,7 +4624,13 @@
         </w:numPr>
       </w:pPr>
       <w:r>
-        <w:t>Se introducen los datos del hijo correctamente</w:t>
+        <w:t xml:space="preserve">Se introducen los datos del </w:t>
+      </w:r>
+      <w:r>
+        <w:t>alumno</w:t>
+      </w:r>
+      <w:r>
+        <w:t xml:space="preserve"> correctamente</w:t>
       </w:r>
       <w:r>
         <w:t>.</w:t>
@@ -4330,7 +4657,13 @@
         </w:numPr>
       </w:pPr>
       <w:r>
-        <w:t>Se almacenan los del hijo correctamente</w:t>
+        <w:t xml:space="preserve">Se almacenan los del </w:t>
+      </w:r>
+      <w:r>
+        <w:t>alumno</w:t>
+      </w:r>
+      <w:r>
+        <w:t xml:space="preserve"> correctamente</w:t>
       </w:r>
       <w:r>
         <w:t>.</w:t>
@@ -4351,12 +4684,49 @@
         </w:rPr>
         <w:t xml:space="preserve">Se comprobará </w:t>
       </w:r>
+      <w:proofErr w:type="gramStart"/>
       <w:r>
         <w:rPr>
           <w:sz w:val="23"/>
           <w:szCs w:val="23"/>
         </w:rPr>
-        <w:t>que si un padre no ha pagado 2 o más cuotas, este pasa a ser un cliente conflictivo.</w:t>
+        <w:t>que</w:t>
+      </w:r>
+      <w:proofErr w:type="gramEnd"/>
+      <w:r>
+        <w:rPr>
+          <w:sz w:val="23"/>
+          <w:szCs w:val="23"/>
+        </w:rPr>
+        <w:t xml:space="preserve"> si un </w:t>
+      </w:r>
+      <w:r>
+        <w:rPr>
+          <w:sz w:val="23"/>
+          <w:szCs w:val="23"/>
+        </w:rPr>
+        <w:t>usuario</w:t>
+      </w:r>
+      <w:r>
+        <w:rPr>
+          <w:sz w:val="23"/>
+          <w:szCs w:val="23"/>
+        </w:rPr>
+        <w:t xml:space="preserve"> no ha pagado 2 o más cuotas, este pasa a ser un cliente </w:t>
+      </w:r>
+      <w:r>
+        <w:rPr>
+          <w:sz w:val="23"/>
+          <w:szCs w:val="23"/>
+        </w:rPr>
+        <w:t>moroso</w:t>
+      </w:r>
+      <w:r>
+        <w:rPr>
+          <w:sz w:val="23"/>
+          <w:szCs w:val="23"/>
+        </w:rPr>
+        <w:t>.</w:t>
       </w:r>
     </w:p>
     <w:p>
@@ -4380,7 +4750,13 @@
         </w:numPr>
       </w:pPr>
       <w:r>
-        <w:t>Se introduce un padre que no haya pagado 2 veces o más.</w:t>
+        <w:t xml:space="preserve">Se introduce un </w:t>
+      </w:r>
+      <w:r>
+        <w:t>usuario</w:t>
+      </w:r>
+      <w:r>
+        <w:t xml:space="preserve"> que no haya pagado 2 veces o más.</w:t>
       </w:r>
     </w:p>
     <w:p>
@@ -4404,7 +4780,30 @@
         </w:numPr>
       </w:pPr>
       <w:r>
-        <w:t>El sistema debe de notificar que este padre se considera conflictivo, y el estado “</w:t>
+        <w:t xml:space="preserve">El sistema debe de notificar que este </w:t>
+      </w:r>
+      <w:r>
+        <w:t>usuario</w:t>
+      </w:r>
+      <w:r>
+        <w:t xml:space="preserve"> se considera</w:t>
+      </w:r>
+      <w:r>
+        <w:t xml:space="preserve"> un </w:t>
+      </w:r>
+      <w:proofErr w:type="gramStart"/>
+      <w:r>
+        <w:t xml:space="preserve">cliente </w:t>
+      </w:r>
+      <w:r>
+        <w:t xml:space="preserve"> </w:t>
+      </w:r>
+      <w:r>
+        <w:t>moroso</w:t>
+      </w:r>
+      <w:proofErr w:type="gramEnd"/>
+      <w:r>
+        <w:t>, y el estado “</w:t>
       </w:r>
       <w:r>
         <w:t>moroso</w:t>
@@ -4589,8 +4988,19 @@
       <w:r>
         <w:t xml:space="preserve">Se </w:t>
       </w:r>
-      <w:r>
-        <w:t>comprobara que cada vez que se vuelva a registrar al mismo hijo, este obtenga un valor “+1” en veteranía</w:t>
+      <w:proofErr w:type="gramStart"/>
+      <w:r>
+        <w:t>comprobara</w:t>
+      </w:r>
+      <w:proofErr w:type="gramEnd"/>
+      <w:r>
+        <w:t xml:space="preserve"> que cada vez que se vuelva a registrar al mismo </w:t>
+      </w:r>
+      <w:r>
+        <w:t>alumno</w:t>
+      </w:r>
+      <w:r>
+        <w:t>, este obtenga un valor “+1” en veteranía</w:t>
       </w:r>
     </w:p>
     <w:p>
@@ -4614,7 +5024,13 @@
         </w:numPr>
       </w:pPr>
       <w:r>
-        <w:t>Se introduce a un hijo por tercera vez</w:t>
+        <w:t xml:space="preserve">Se introduce a un </w:t>
+      </w:r>
+      <w:r>
+        <w:t>alumno</w:t>
+      </w:r>
+      <w:r>
+        <w:t xml:space="preserve"> por tercera vez</w:t>
       </w:r>
     </w:p>
     <w:p>
@@ -4638,7 +5054,13 @@
         </w:numPr>
       </w:pPr>
       <w:r>
-        <w:t>El valor de la veteranía del hijo será “3”</w:t>
+        <w:t xml:space="preserve">El valor de la veteranía del </w:t>
+      </w:r>
+      <w:r>
+        <w:t>alumno</w:t>
+      </w:r>
+      <w:r>
+        <w:t xml:space="preserve"> será “3”</w:t>
       </w:r>
     </w:p>
     <w:p>
@@ -4650,10 +5072,27 @@
         </w:numPr>
       </w:pPr>
       <w:r>
-        <w:t xml:space="preserve">Se comprobara que un </w:t>
-      </w:r>
-      <w:r>
-        <w:t>padre con dos hijos asociados</w:t>
+        <w:t xml:space="preserve">Se </w:t>
+      </w:r>
+      <w:proofErr w:type="gramStart"/>
+      <w:r>
+        <w:t>comprobara</w:t>
+      </w:r>
+      <w:proofErr w:type="gramEnd"/>
+      <w:r>
+        <w:t xml:space="preserve"> que un </w:t>
+      </w:r>
+      <w:r>
+        <w:t>usuario</w:t>
+      </w:r>
+      <w:r>
+        <w:t xml:space="preserve"> con dos </w:t>
+      </w:r>
+      <w:r>
+        <w:t>alumno</w:t>
+      </w:r>
+      <w:r>
+        <w:t>s asociados</w:t>
       </w:r>
       <w:r>
         <w:t>.</w:t>
@@ -4683,7 +5122,16 @@
         <w:t xml:space="preserve">Se introducen un </w:t>
       </w:r>
       <w:r>
-        <w:t>padre con dos hijos</w:t>
+        <w:t>usuario</w:t>
+      </w:r>
+      <w:r>
+        <w:t xml:space="preserve"> con dos </w:t>
+      </w:r>
+      <w:r>
+        <w:t>alumno</w:t>
+      </w:r>
+      <w:r>
+        <w:t>s</w:t>
       </w:r>
       <w:r>
         <w:t xml:space="preserve"> asociados</w:t>
@@ -4722,10 +5170,7 @@
         </w:numPr>
       </w:pPr>
       <w:r>
-        <w:t>Se comprobara que</w:t>
-      </w:r>
-      <w:r>
-        <w:t xml:space="preserve"> siempre se utilicen materiales en buen estado en las aulas</w:t>
+        <w:t>Se comprobara que siempre se utilicen materiales en buen estado en las aulas</w:t>
       </w:r>
     </w:p>
     <w:p>
@@ -4802,8 +5247,8 @@
     <w:p>
       <w:r>
         <w:pict>
-          <v:shape id="_x0000_i1037" type="#_x0000_t75" style="width:427.6pt;height:286.75pt">
-            <v:imagedata r:id="rId7" o:title="UML_v1.5"/>
+          <v:shape id="_x0000_i1026" type="#_x0000_t75" style="width:428pt;height:286.8pt">
+            <v:imagedata r:id="rId7" o:title="UML_v1"/>
           </v:shape>
         </w:pict>
       </w:r>
@@ -4842,7 +5287,10 @@
         </w:numPr>
       </w:pPr>
       <w:r>
-        <w:t>Clase Padres</w:t>
+        <w:t xml:space="preserve">Clase </w:t>
+      </w:r>
+      <w:r>
+        <w:t>Usuarios</w:t>
       </w:r>
     </w:p>
     <w:p>
@@ -4999,7 +5447,10 @@
         </w:numPr>
       </w:pPr>
       <w:r>
-        <w:t>Clase Hijo</w:t>
+        <w:t xml:space="preserve">Clase </w:t>
+      </w:r>
+      <w:r>
+        <w:t>Alumno</w:t>
       </w:r>
     </w:p>
     <w:p>
@@ -5285,7 +5736,13 @@
         </w:numPr>
       </w:pPr>
       <w:r>
-        <w:t>El valor del atributo “Pago” no puede ser negativo, y será la suma del pago de todos los hijos que tenga a su cargo.</w:t>
+        <w:t xml:space="preserve">El valor del atributo “Pago” no puede ser negativo, y será la suma del pago de todos los </w:t>
+      </w:r>
+      <w:r>
+        <w:t>alumno</w:t>
+      </w:r>
+      <w:r>
+        <w:t>s que tenga a su cargo.</w:t>
       </w:r>
     </w:p>
     <w:p>
@@ -5593,7 +6050,6 @@
           <w:szCs w:val="40"/>
         </w:rPr>
       </w:pPr>
-      <w:proofErr w:type="gramStart"/>
       <w:r>
         <w:rPr>
           <w:b/>
@@ -5609,16 +6065,7 @@
           <w:sz w:val="40"/>
           <w:szCs w:val="40"/>
         </w:rPr>
-        <w:t>Casos</w:t>
-      </w:r>
-      <w:proofErr w:type="gramEnd"/>
-      <w:r>
-        <w:rPr>
-          <w:b/>
-          <w:sz w:val="40"/>
-          <w:szCs w:val="40"/>
-        </w:rPr>
-        <w:t xml:space="preserve"> de pruebas</w:t>
+        <w:t>Casos de pruebas</w:t>
       </w:r>
     </w:p>
     <w:p>
@@ -5646,7 +6093,7 @@
       </w:pPr>
       <w:r>
         <w:pict>
-          <v:shape id="_x0000_i1026" type="#_x0000_t75" alt="wfd" style="width:424.5pt;height:4in">
+          <v:shape id="_x0000_i1027" type="#_x0000_t75" alt="wfd" style="width:424.8pt;height:4in">
             <v:imagedata r:id="rId8" o:title="índice"/>
           </v:shape>
         </w:pict>
@@ -5706,7 +6153,7 @@
       <w:r>
         <w:lastRenderedPageBreak/>
         <w:pict>
-          <v:shape id="_x0000_i1027" type="#_x0000_t75" style="width:424.5pt;height:4in">
+          <v:shape id="_x0000_i1028" type="#_x0000_t75" style="width:424.8pt;height:4in">
             <v:imagedata r:id="rId9" o:title="2 y 5"/>
           </v:shape>
         </w:pict>
@@ -5750,7 +6197,13 @@
       </w:pPr>
       <w:r>
         <w:tab/>
-        <w:t xml:space="preserve">Se introducen los datos correctamente, excepto por Padres, que tienen el valor DNI </w:t>
+        <w:t xml:space="preserve">Se introducen los datos correctamente, excepto por </w:t>
+      </w:r>
+      <w:r>
+        <w:t>usuarios</w:t>
+      </w:r>
+      <w:r>
+        <w:t xml:space="preserve">, que tienen el valor DNI </w:t>
       </w:r>
       <w:proofErr w:type="spellStart"/>
       <w:r>
@@ -5800,7 +6253,7 @@
       </w:pPr>
       <w:r>
         <w:pict>
-          <v:shape id="_x0000_i1028" type="#_x0000_t75" style="width:149pt;height:219.75pt">
+          <v:shape id="_x0000_i1029" type="#_x0000_t75" style="width:149.2pt;height:219.6pt">
             <v:imagedata r:id="rId10" o:title="7"/>
           </v:shape>
         </w:pict>
@@ -5841,7 +6294,7 @@
       <w:r>
         <w:lastRenderedPageBreak/>
         <w:pict>
-          <v:shape id="_x0000_i1029" type="#_x0000_t75" style="width:150.9pt;height:157.75pt">
+          <v:shape id="_x0000_i1030" type="#_x0000_t75" style="width:150.8pt;height:157.6pt">
             <v:imagedata r:id="rId11" o:title="14"/>
           </v:shape>
         </w:pict>
@@ -5884,7 +6337,13 @@
         <w:t>Debido a que el número de impagos</w:t>
       </w:r>
       <w:r>
-        <w:t xml:space="preserve"> de ese padre, se le marca como “Moroso” para evitar futuros impagos.</w:t>
+        <w:t xml:space="preserve"> de ese </w:t>
+      </w:r>
+      <w:r>
+        <w:t>usuario</w:t>
+      </w:r>
+      <w:r>
+        <w:t>, se le marca como “Moroso” para evitar futuros impagos.</w:t>
       </w:r>
     </w:p>
     <w:p>
@@ -5894,7 +6353,7 @@
       </w:pPr>
       <w:r>
         <w:pict>
-          <v:shape id="_x0000_i1030" type="#_x0000_t75" style="width:115.2pt;height:164.65pt">
+          <v:shape id="_x0000_i1031" type="#_x0000_t75" style="width:115.2pt;height:164.4pt">
             <v:imagedata r:id="rId12" o:title="15"/>
           </v:shape>
         </w:pict>
@@ -5962,7 +6421,7 @@
       <w:r>
         <w:lastRenderedPageBreak/>
         <w:pict>
-          <v:shape id="_x0000_i1031" type="#_x0000_t75" style="width:245.45pt;height:159.05pt">
+          <v:shape id="_x0000_i1032" type="#_x0000_t75" style="width:245.2pt;height:159.2pt">
             <v:imagedata r:id="rId13" o:title="11"/>
           </v:shape>
         </w:pict>
@@ -5986,7 +6445,13 @@
     <w:p>
       <w:r>
         <w:tab/>
-        <w:t>En este caso se crea un padre de “</w:t>
+        <w:t xml:space="preserve">En este caso se crea un </w:t>
+      </w:r>
+      <w:r>
+        <w:t>usuario</w:t>
+      </w:r>
+      <w:r>
+        <w:t xml:space="preserve"> de “</w:t>
       </w:r>
       <w:proofErr w:type="spellStart"/>
       <w:r>
@@ -6012,7 +6477,7 @@
     <w:p>
       <w:r>
         <w:pict>
-          <v:shape id="_x0000_i1032" type="#_x0000_t75" style="width:144.65pt;height:180.3pt">
+          <v:shape id="_x0000_i1033" type="#_x0000_t75" style="width:144.8pt;height:180.4pt">
             <v:imagedata r:id="rId14" o:title="16"/>
           </v:shape>
         </w:pict>
@@ -6054,7 +6519,7 @@
       <w:r>
         <w:lastRenderedPageBreak/>
         <w:pict>
-          <v:shape id="_x0000_i1033" type="#_x0000_t75" style="width:108.3pt;height:123.35pt">
+          <v:shape id="_x0000_i1034" type="#_x0000_t75" style="width:108.4pt;height:123.2pt">
             <v:imagedata r:id="rId15" o:title="17"/>
           </v:shape>
         </w:pict>
@@ -6079,14 +6544,26 @@
     <w:p>
       <w:r>
         <w:tab/>
-        <w:t>Se introduce el mismo “hijo” 3 veces para que se confirme que la veteranía del hijo tiene un estado “3”</w:t>
+        <w:t>Se introduce el mismo “</w:t>
+      </w:r>
+      <w:r>
+        <w:t>alumno</w:t>
+      </w:r>
+      <w:r>
+        <w:t xml:space="preserve">” 3 veces para que se confirme que la veteranía del </w:t>
+      </w:r>
+      <w:r>
+        <w:t>alumno</w:t>
+      </w:r>
+      <w:r>
+        <w:t xml:space="preserve"> tiene un estado “3”</w:t>
       </w:r>
     </w:p>
     <w:p/>
     <w:p>
       <w:r>
         <w:pict>
-          <v:shape id="_x0000_i1034" type="#_x0000_t75" style="width:3in;height:199.1pt">
+          <v:shape id="_x0000_i1035" type="#_x0000_t75" style="width:3in;height:199.2pt">
             <v:imagedata r:id="rId16" o:title="18"/>
           </v:shape>
         </w:pict>
@@ -6110,7 +6587,19 @@
     <w:p>
       <w:r>
         <w:tab/>
-        <w:t>Se introduce un “hijo” que contenga 2 padres, confirmando que el sistema acepta ese caso.</w:t>
+        <w:t>Se introduce un “</w:t>
+      </w:r>
+      <w:r>
+        <w:t>alumno</w:t>
+      </w:r>
+      <w:r>
+        <w:t xml:space="preserve">” que contenga 2 </w:t>
+      </w:r>
+      <w:r>
+        <w:t>usuarios</w:t>
+      </w:r>
+      <w:r>
+        <w:t>, confirmando que el sistema acepta ese caso.</w:t>
       </w:r>
       <w:r>
         <w:br w:type="page"/>
@@ -6120,7 +6609,7 @@
       <w:r>
         <w:lastRenderedPageBreak/>
         <w:pict>
-          <v:shape id="_x0000_i1035" type="#_x0000_t75" style="width:135.85pt;height:87.05pt">
+          <v:shape id="_x0000_i1036" type="#_x0000_t75" style="width:136pt;height:87.2pt">
             <v:imagedata r:id="rId17" o:title="10"/>
           </v:shape>
         </w:pict>
@@ -6171,7 +6660,7 @@
           <w:u w:val="single"/>
         </w:rPr>
         <w:pict>
-          <v:shape id="_x0000_i1036" type="#_x0000_t75" style="width:211.6pt;height:132.75pt">
+          <v:shape id="_x0000_i1037" type="#_x0000_t75" style="width:211.6pt;height:132.8pt">
             <v:imagedata r:id="rId18" o:title="19"/>
           </v:shape>
         </w:pict>
@@ -6358,7 +6847,21 @@
                 <w:sz w:val="18"/>
                 <w:szCs w:val="18"/>
               </w:rPr>
-              <w:t>RI-2: Datos de los padres.</w:t>
+              <w:t xml:space="preserve">RI-2: Datos de los </w:t>
+            </w:r>
+            <w:r>
+              <w:rPr>
+                <w:sz w:val="18"/>
+                <w:szCs w:val="18"/>
+              </w:rPr>
+              <w:t>usuarios</w:t>
+            </w:r>
+            <w:r>
+              <w:rPr>
+                <w:sz w:val="18"/>
+                <w:szCs w:val="18"/>
+              </w:rPr>
+              <w:t>.</w:t>
             </w:r>
           </w:p>
           <w:p>
@@ -6391,7 +6894,21 @@
                 <w:sz w:val="18"/>
                 <w:szCs w:val="18"/>
               </w:rPr>
-              <w:t>RI-3: Datos de los hijos</w:t>
+              <w:t xml:space="preserve">RI-3: Datos de los </w:t>
+            </w:r>
+            <w:r>
+              <w:rPr>
+                <w:sz w:val="18"/>
+                <w:szCs w:val="18"/>
+              </w:rPr>
+              <w:t>alumno</w:t>
+            </w:r>
+            <w:r>
+              <w:rPr>
+                <w:sz w:val="18"/>
+                <w:szCs w:val="18"/>
+              </w:rPr>
+              <w:t>s</w:t>
             </w:r>
           </w:p>
         </w:tc>
@@ -6593,7 +7110,21 @@
                 <w:sz w:val="18"/>
                 <w:szCs w:val="18"/>
               </w:rPr>
-              <w:t>RN-1: Clientes conflictivos</w:t>
+              <w:t xml:space="preserve">RN-1: Clientes </w:t>
+            </w:r>
+            <w:r>
+              <w:rPr>
+                <w:sz w:val="18"/>
+                <w:szCs w:val="18"/>
+              </w:rPr>
+              <w:t>moroso</w:t>
+            </w:r>
+            <w:r>
+              <w:rPr>
+                <w:sz w:val="18"/>
+                <w:szCs w:val="18"/>
+              </w:rPr>
+              <w:t>s</w:t>
             </w:r>
           </w:p>
         </w:tc>
@@ -6718,7 +7249,21 @@
                 <w:sz w:val="18"/>
                 <w:szCs w:val="18"/>
               </w:rPr>
-              <w:t>RF-1: Veteranía de los hijos</w:t>
+              <w:t xml:space="preserve">RF-1: Veteranía de los </w:t>
+            </w:r>
+            <w:r>
+              <w:rPr>
+                <w:sz w:val="18"/>
+                <w:szCs w:val="18"/>
+              </w:rPr>
+              <w:t>alumno</w:t>
+            </w:r>
+            <w:r>
+              <w:rPr>
+                <w:sz w:val="18"/>
+                <w:szCs w:val="18"/>
+              </w:rPr>
+              <w:t>s</w:t>
             </w:r>
           </w:p>
           <w:p>
@@ -6750,7 +7295,35 @@
                 <w:sz w:val="18"/>
                 <w:szCs w:val="18"/>
               </w:rPr>
-              <w:t>RF-2: Padre número de hijos</w:t>
+              <w:t>RF-2:</w:t>
+            </w:r>
+            <w:r>
+              <w:rPr>
+                <w:sz w:val="18"/>
+                <w:szCs w:val="18"/>
+              </w:rPr>
+              <w:t xml:space="preserve"> Usuario</w:t>
+            </w:r>
+            <w:r>
+              <w:rPr>
+                <w:sz w:val="18"/>
+                <w:szCs w:val="18"/>
+              </w:rPr>
+              <w:t xml:space="preserve"> número de </w:t>
+            </w:r>
+            <w:r>
+              <w:rPr>
+                <w:sz w:val="18"/>
+                <w:szCs w:val="18"/>
+              </w:rPr>
+              <w:t>alumno</w:t>
+            </w:r>
+            <w:r>
+              <w:rPr>
+                <w:sz w:val="18"/>
+                <w:szCs w:val="18"/>
+              </w:rPr>
+              <w:t>s</w:t>
             </w:r>
           </w:p>
           <w:p>
@@ -6782,7 +7355,21 @@
                 <w:sz w:val="18"/>
                 <w:szCs w:val="18"/>
               </w:rPr>
-              <w:t>RF-3: Padre número de impagos</w:t>
+              <w:t xml:space="preserve">RF-3: </w:t>
+            </w:r>
+            <w:r>
+              <w:rPr>
+                <w:sz w:val="18"/>
+                <w:szCs w:val="18"/>
+              </w:rPr>
+              <w:t>Usuario</w:t>
+            </w:r>
+            <w:r>
+              <w:rPr>
+                <w:sz w:val="18"/>
+                <w:szCs w:val="18"/>
+              </w:rPr>
+              <w:t xml:space="preserve"> número de impagos</w:t>
             </w:r>
           </w:p>
           <w:p>
@@ -6814,7 +7401,21 @@
                 <w:sz w:val="18"/>
                 <w:szCs w:val="18"/>
               </w:rPr>
-              <w:t>RF-4: Padre sin pagar</w:t>
+              <w:t xml:space="preserve">RF-4: </w:t>
+            </w:r>
+            <w:r>
+              <w:rPr>
+                <w:sz w:val="18"/>
+                <w:szCs w:val="18"/>
+              </w:rPr>
+              <w:t>Usuario</w:t>
+            </w:r>
+            <w:r>
+              <w:rPr>
+                <w:sz w:val="18"/>
+                <w:szCs w:val="18"/>
+              </w:rPr>
+              <w:t xml:space="preserve"> sin pagar</w:t>
             </w:r>
           </w:p>
           <w:p>
@@ -6846,7 +7447,21 @@
                 <w:sz w:val="18"/>
                 <w:szCs w:val="18"/>
               </w:rPr>
-              <w:t>RF-5: Padre moroso</w:t>
+              <w:t xml:space="preserve">RF-5: </w:t>
+            </w:r>
+            <w:r>
+              <w:rPr>
+                <w:sz w:val="18"/>
+                <w:szCs w:val="18"/>
+              </w:rPr>
+              <w:t>Usuario</w:t>
+            </w:r>
+            <w:r>
+              <w:rPr>
+                <w:sz w:val="18"/>
+                <w:szCs w:val="18"/>
+              </w:rPr>
+              <w:t xml:space="preserve"> moroso</w:t>
             </w:r>
           </w:p>
           <w:p>
@@ -12304,7 +12919,21 @@
                 <w:sz w:val="18"/>
                 <w:szCs w:val="18"/>
               </w:rPr>
-              <w:t>RI-2: Datos de los padres.</w:t>
+              <w:t xml:space="preserve">RI-2: Datos de los </w:t>
+            </w:r>
+            <w:r>
+              <w:rPr>
+                <w:sz w:val="18"/>
+                <w:szCs w:val="18"/>
+              </w:rPr>
+              <w:t>usuarios</w:t>
+            </w:r>
+            <w:r>
+              <w:rPr>
+                <w:sz w:val="18"/>
+                <w:szCs w:val="18"/>
+              </w:rPr>
+              <w:t>.</w:t>
             </w:r>
           </w:p>
           <w:p>
@@ -12337,7 +12966,21 @@
                 <w:sz w:val="18"/>
                 <w:szCs w:val="18"/>
               </w:rPr>
-              <w:t>RI-3: Datos de los hijos</w:t>
+              <w:t xml:space="preserve">RI-3: Datos de los </w:t>
+            </w:r>
+            <w:r>
+              <w:rPr>
+                <w:sz w:val="18"/>
+                <w:szCs w:val="18"/>
+              </w:rPr>
+              <w:t>alumno</w:t>
+            </w:r>
+            <w:r>
+              <w:rPr>
+                <w:sz w:val="18"/>
+                <w:szCs w:val="18"/>
+              </w:rPr>
+              <w:t>s</w:t>
             </w:r>
           </w:p>
         </w:tc>
@@ -12539,7 +13182,21 @@
                 <w:sz w:val="18"/>
                 <w:szCs w:val="18"/>
               </w:rPr>
-              <w:t>RN-1: Clientes conflictivos</w:t>
+              <w:t xml:space="preserve">RN-1: Clientes </w:t>
+            </w:r>
+            <w:r>
+              <w:rPr>
+                <w:sz w:val="18"/>
+                <w:szCs w:val="18"/>
+              </w:rPr>
+              <w:t>moroso</w:t>
+            </w:r>
+            <w:r>
+              <w:rPr>
+                <w:sz w:val="18"/>
+                <w:szCs w:val="18"/>
+              </w:rPr>
+              <w:t>s</w:t>
             </w:r>
           </w:p>
         </w:tc>
@@ -12664,7 +13321,21 @@
                 <w:sz w:val="18"/>
                 <w:szCs w:val="18"/>
               </w:rPr>
-              <w:t>RF-1: Veteranía de los hijos</w:t>
+              <w:t xml:space="preserve">RF-1: Veteranía de los </w:t>
+            </w:r>
+            <w:r>
+              <w:rPr>
+                <w:sz w:val="18"/>
+                <w:szCs w:val="18"/>
+              </w:rPr>
+              <w:t>alumno</w:t>
+            </w:r>
+            <w:r>
+              <w:rPr>
+                <w:sz w:val="18"/>
+                <w:szCs w:val="18"/>
+              </w:rPr>
+              <w:t>s</w:t>
             </w:r>
           </w:p>
           <w:p>
@@ -12696,7 +13367,35 @@
                 <w:sz w:val="18"/>
                 <w:szCs w:val="18"/>
               </w:rPr>
-              <w:t>RF-2: Padre número de hijos</w:t>
+              <w:t xml:space="preserve">RF-2: </w:t>
+            </w:r>
+            <w:r>
+              <w:rPr>
+                <w:sz w:val="18"/>
+                <w:szCs w:val="18"/>
+              </w:rPr>
+              <w:t>Usuario</w:t>
+            </w:r>
+            <w:r>
+              <w:rPr>
+                <w:sz w:val="18"/>
+                <w:szCs w:val="18"/>
+              </w:rPr>
+              <w:t xml:space="preserve"> número de </w:t>
+            </w:r>
+            <w:r>
+              <w:rPr>
+                <w:sz w:val="18"/>
+                <w:szCs w:val="18"/>
+              </w:rPr>
+              <w:t>alumno</w:t>
+            </w:r>
+            <w:r>
+              <w:rPr>
+                <w:sz w:val="18"/>
+                <w:szCs w:val="18"/>
+              </w:rPr>
+              <w:t>s</w:t>
             </w:r>
           </w:p>
           <w:p>
@@ -12728,7 +13427,21 @@
                 <w:sz w:val="18"/>
                 <w:szCs w:val="18"/>
               </w:rPr>
-              <w:t>RF-3: Padre número de impagos</w:t>
+              <w:t xml:space="preserve">RF-3: </w:t>
+            </w:r>
+            <w:r>
+              <w:rPr>
+                <w:sz w:val="18"/>
+                <w:szCs w:val="18"/>
+              </w:rPr>
+              <w:t>Usuario</w:t>
+            </w:r>
+            <w:r>
+              <w:rPr>
+                <w:sz w:val="18"/>
+                <w:szCs w:val="18"/>
+              </w:rPr>
+              <w:t xml:space="preserve"> número de impagos</w:t>
             </w:r>
           </w:p>
           <w:p>
@@ -12760,7 +13473,21 @@
                 <w:sz w:val="18"/>
                 <w:szCs w:val="18"/>
               </w:rPr>
-              <w:t>RF-4: Padre sin pagar</w:t>
+              <w:t xml:space="preserve">RF-4: </w:t>
+            </w:r>
+            <w:r>
+              <w:rPr>
+                <w:sz w:val="18"/>
+                <w:szCs w:val="18"/>
+              </w:rPr>
+              <w:t>Usuario</w:t>
+            </w:r>
+            <w:r>
+              <w:rPr>
+                <w:sz w:val="18"/>
+                <w:szCs w:val="18"/>
+              </w:rPr>
+              <w:t xml:space="preserve"> sin pagar</w:t>
             </w:r>
           </w:p>
           <w:p>
@@ -12792,7 +13519,21 @@
                 <w:sz w:val="18"/>
                 <w:szCs w:val="18"/>
               </w:rPr>
-              <w:t>RF-5: Padre moroso</w:t>
+              <w:t xml:space="preserve">RF-5: </w:t>
+            </w:r>
+            <w:r>
+              <w:rPr>
+                <w:sz w:val="18"/>
+                <w:szCs w:val="18"/>
+              </w:rPr>
+              <w:t>Usuario</w:t>
+            </w:r>
+            <w:r>
+              <w:rPr>
+                <w:sz w:val="18"/>
+                <w:szCs w:val="18"/>
+              </w:rPr>
+              <w:t xml:space="preserve"> moroso</w:t>
             </w:r>
           </w:p>
           <w:p>
@@ -13219,7 +13960,10 @@
           </w:tcPr>
           <w:p>
             <w:r>
-              <w:t>Clase padre</w:t>
+              <w:t xml:space="preserve">Clase </w:t>
+            </w:r>
+            <w:r>
+              <w:t>usuario</w:t>
             </w:r>
           </w:p>
         </w:tc>
@@ -13508,7 +14252,10 @@
           </w:tcPr>
           <w:p>
             <w:r>
-              <w:t>Clase hijo</w:t>
+              <w:t xml:space="preserve">Clase </w:t>
+            </w:r>
+            <w:r>
+              <w:t>alumno</w:t>
             </w:r>
           </w:p>
         </w:tc>
@@ -15961,10 +16708,7 @@
             </w:r>
             <w:proofErr w:type="spellStart"/>
             <w:r>
-              <w:t>Tipo</w:t>
-            </w:r>
-            <w:r>
-              <w:t>Estado</w:t>
+              <w:t>TipoEstado</w:t>
             </w:r>
             <w:proofErr w:type="spellEnd"/>
           </w:p>
@@ -16243,10 +16987,7 @@
             </w:r>
             <w:proofErr w:type="spellStart"/>
             <w:r>
-              <w:t>Tipo</w:t>
-            </w:r>
-            <w:r>
-              <w:t>Cliente</w:t>
+              <w:t>TipoCliente</w:t>
             </w:r>
             <w:proofErr w:type="spellEnd"/>
           </w:p>
@@ -16533,7 +17274,10 @@
           </w:tcPr>
           <w:p>
             <w:r>
-              <w:t>Asociación Factura-Padre</w:t>
+              <w:t>Asociación Factura-</w:t>
+            </w:r>
+            <w:r>
+              <w:t>Usuario</w:t>
             </w:r>
           </w:p>
         </w:tc>
@@ -16813,7 +17557,13 @@
               <w:t xml:space="preserve">Asociación </w:t>
             </w:r>
             <w:r>
-              <w:t>Padre-Hijo</w:t>
+              <w:t>Usuario</w:t>
+            </w:r>
+            <w:r>
+              <w:t>-</w:t>
+            </w:r>
+            <w:r>
+              <w:t>Alumno</w:t>
             </w:r>
           </w:p>
         </w:tc>
@@ -17090,7 +17840,10 @@
               <w:t xml:space="preserve">Asociación </w:t>
             </w:r>
             <w:r>
-              <w:t>Hijo-Empleado</w:t>
+              <w:t>Alumno</w:t>
+            </w:r>
+            <w:r>
+              <w:t>-Empleado</w:t>
             </w:r>
           </w:p>
         </w:tc>
@@ -17365,7 +18118,12 @@
             </w:r>
             <w:r>
               <w:br/>
-              <w:t>Hijo-Lista Alumno</w:t>
+            </w:r>
+            <w:r>
+              <w:t>Alumno</w:t>
+            </w:r>
+            <w:r>
+              <w:t>-Lista Alumno</w:t>
             </w:r>
           </w:p>
         </w:tc>
@@ -17909,10 +18667,7 @@
           </w:tcPr>
           <w:p>
             <w:r>
-              <w:t xml:space="preserve">Asociación </w:t>
-            </w:r>
-            <w:r>
-              <w:t>Empleado-Clase Impartida</w:t>
+              <w:t>Asociación Empleado-Clase Impartida</w:t>
             </w:r>
           </w:p>
         </w:tc>
@@ -18183,10 +18938,7 @@
           </w:tcPr>
           <w:p>
             <w:r>
-              <w:t xml:space="preserve">Asociación </w:t>
-            </w:r>
-            <w:r>
-              <w:t>Aula-Clase Impartida</w:t>
+              <w:t>Asociación Aula-Clase Impartida</w:t>
             </w:r>
           </w:p>
         </w:tc>
@@ -19290,10 +20042,7 @@
           </w:p>
           <w:p>
             <w:r>
-              <w:t xml:space="preserve"> </w:t>
-            </w:r>
-            <w:r>
-              <w:t>Kit de piezas- Clase</w:t>
+              <w:t xml:space="preserve"> Kit de piezas- Clase</w:t>
             </w:r>
           </w:p>
         </w:tc>
@@ -19584,7 +20333,6 @@
         </w:numPr>
       </w:pPr>
       <w:r>
-        <w:lastRenderedPageBreak/>
         <w:t>Pruebas y casos de prueba</w:t>
       </w:r>
     </w:p>
@@ -19692,14 +20440,7 @@
                 <w:sz w:val="18"/>
                 <w:szCs w:val="18"/>
               </w:rPr>
-              <w:t xml:space="preserve">Prueba de aceptación </w:t>
-            </w:r>
-            <w:r>
-              <w:rPr>
-                <w:sz w:val="18"/>
-                <w:szCs w:val="18"/>
-              </w:rPr>
-              <w:t>2</w:t>
+              <w:t>Prueba de aceptación 2</w:t>
             </w:r>
           </w:p>
         </w:tc>
@@ -20392,10 +21133,7 @@
               <w:jc w:val="center"/>
             </w:pPr>
             <w:r>
-              <w:t xml:space="preserve">Escenario de prueba </w:t>
-            </w:r>
-            <w:r>
-              <w:t>2</w:t>
+              <w:t>Escenario de prueba 2</w:t>
             </w:r>
           </w:p>
         </w:tc>
@@ -22693,8 +23431,8 @@
 </file>
 
 <file path=word/numbering.xml><?xml version="1.0" encoding="utf-8"?>
-<w:numbering xmlns:wpc="http://schemas.microsoft.com/office/word/2010/wordprocessingCanvas" xmlns:mc="http://schemas.openxmlformats.org/markup-compatibility/2006" xmlns:o="urn:schemas-microsoft-com:office:office" xmlns:r="http://schemas.openxmlformats.org/officeDocument/2006/relationships" xmlns:m="http://schemas.openxmlformats.org/officeDocument/2006/math" xmlns:v="urn:schemas-microsoft-com:vml" xmlns:wp14="http://schemas.microsoft.com/office/word/2010/wordprocessingDrawing" xmlns:wp="http://schemas.openxmlformats.org/drawingml/2006/wordprocessingDrawing" xmlns:w10="urn:schemas-microsoft-com:office:word" xmlns:w="http://schemas.openxmlformats.org/wordprocessingml/2006/main" xmlns:w14="http://schemas.microsoft.com/office/word/2010/wordml" xmlns:w15="http://schemas.microsoft.com/office/word/2012/wordml" xmlns:wpg="http://schemas.microsoft.com/office/word/2010/wordprocessingGroup" xmlns:wpi="http://schemas.microsoft.com/office/word/2010/wordprocessingInk" xmlns:wne="http://schemas.microsoft.com/office/word/2006/wordml" xmlns:wps="http://schemas.microsoft.com/office/word/2010/wordprocessingShape" mc:Ignorable="w14 w15 wp14">
-  <w:abstractNum w:abstractNumId="0">
+<w:numbering xmlns:wpc="http://schemas.microsoft.com/office/word/2010/wordprocessingCanvas" xmlns:cx="http://schemas.microsoft.com/office/drawing/2014/chartex" xmlns:cx1="http://schemas.microsoft.com/office/drawing/2015/9/8/chartex" xmlns:cx2="http://schemas.microsoft.com/office/drawing/2015/10/21/chartex" xmlns:cx3="http://schemas.microsoft.com/office/drawing/2016/5/9/chartex" xmlns:cx4="http://schemas.microsoft.com/office/drawing/2016/5/10/chartex" xmlns:cx5="http://schemas.microsoft.com/office/drawing/2016/5/11/chartex" xmlns:cx6="http://schemas.microsoft.com/office/drawing/2016/5/12/chartex" xmlns:cx7="http://schemas.microsoft.com/office/drawing/2016/5/13/chartex" xmlns:cx8="http://schemas.microsoft.com/office/drawing/2016/5/14/chartex" xmlns:mc="http://schemas.openxmlformats.org/markup-compatibility/2006" xmlns:aink="http://schemas.microsoft.com/office/drawing/2016/ink" xmlns:am3d="http://schemas.microsoft.com/office/drawing/2017/model3d" xmlns:o="urn:schemas-microsoft-com:office:office" xmlns:r="http://schemas.openxmlformats.org/officeDocument/2006/relationships" xmlns:m="http://schemas.openxmlformats.org/officeDocument/2006/math" xmlns:v="urn:schemas-microsoft-com:vml" xmlns:wp14="http://schemas.microsoft.com/office/word/2010/wordprocessingDrawing" xmlns:wp="http://schemas.openxmlformats.org/drawingml/2006/wordprocessingDrawing" xmlns:w10="urn:schemas-microsoft-com:office:word" xmlns:w="http://schemas.openxmlformats.org/wordprocessingml/2006/main" xmlns:w14="http://schemas.microsoft.com/office/word/2010/wordml" xmlns:w15="http://schemas.microsoft.com/office/word/2012/wordml" xmlns:w16cid="http://schemas.microsoft.com/office/word/2016/wordml/cid" xmlns:w16se="http://schemas.microsoft.com/office/word/2015/wordml/symex" xmlns:wpg="http://schemas.microsoft.com/office/word/2010/wordprocessingGroup" xmlns:wpi="http://schemas.microsoft.com/office/word/2010/wordprocessingInk" xmlns:wne="http://schemas.microsoft.com/office/word/2006/wordml" xmlns:wps="http://schemas.microsoft.com/office/word/2010/wordprocessingShape" mc:Ignorable="w14 w15 w16se w16cid wp14">
+  <w:abstractNum w:abstractNumId="0" w15:restartNumberingAfterBreak="0">
     <w:nsid w:val="051C393F"/>
     <w:multiLevelType w:val="hybridMultilevel"/>
     <w:tmpl w:val="92E87028"/>
@@ -22783,7 +23521,7 @@
       </w:pPr>
     </w:lvl>
   </w:abstractNum>
-  <w:abstractNum w:abstractNumId="1">
+  <w:abstractNum w:abstractNumId="1" w15:restartNumberingAfterBreak="0">
     <w:nsid w:val="16457F45"/>
     <w:multiLevelType w:val="hybridMultilevel"/>
     <w:tmpl w:val="2356E7B0"/>
@@ -22872,7 +23610,7 @@
       </w:pPr>
     </w:lvl>
   </w:abstractNum>
-  <w:abstractNum w:abstractNumId="2">
+  <w:abstractNum w:abstractNumId="2" w15:restartNumberingAfterBreak="0">
     <w:nsid w:val="1BD60D77"/>
     <w:multiLevelType w:val="multilevel"/>
     <w:tmpl w:val="0C0A001F"/>
@@ -22961,7 +23699,7 @@
       </w:pPr>
     </w:lvl>
   </w:abstractNum>
-  <w:abstractNum w:abstractNumId="3">
+  <w:abstractNum w:abstractNumId="3" w15:restartNumberingAfterBreak="0">
     <w:nsid w:val="1E9F6F31"/>
     <w:multiLevelType w:val="hybridMultilevel"/>
     <w:tmpl w:val="9F90C176"/>
@@ -23054,7 +23792,7 @@
       </w:pPr>
     </w:lvl>
   </w:abstractNum>
-  <w:abstractNum w:abstractNumId="4">
+  <w:abstractNum w:abstractNumId="4" w15:restartNumberingAfterBreak="0">
     <w:nsid w:val="1ECA57FC"/>
     <w:multiLevelType w:val="hybridMultilevel"/>
     <w:tmpl w:val="845891DE"/>
@@ -23143,7 +23881,7 @@
       </w:pPr>
     </w:lvl>
   </w:abstractNum>
-  <w:abstractNum w:abstractNumId="5">
+  <w:abstractNum w:abstractNumId="5" w15:restartNumberingAfterBreak="0">
     <w:nsid w:val="2F0A6195"/>
     <w:multiLevelType w:val="multilevel"/>
     <w:tmpl w:val="0C0A001F"/>
@@ -23232,7 +23970,7 @@
       </w:pPr>
     </w:lvl>
   </w:abstractNum>
-  <w:abstractNum w:abstractNumId="6">
+  <w:abstractNum w:abstractNumId="6" w15:restartNumberingAfterBreak="0">
     <w:nsid w:val="399E3183"/>
     <w:multiLevelType w:val="multilevel"/>
     <w:tmpl w:val="0C0A001F"/>
@@ -23321,7 +24059,7 @@
       </w:pPr>
     </w:lvl>
   </w:abstractNum>
-  <w:abstractNum w:abstractNumId="7">
+  <w:abstractNum w:abstractNumId="7" w15:restartNumberingAfterBreak="0">
     <w:nsid w:val="4A4156CB"/>
     <w:multiLevelType w:val="multilevel"/>
     <w:tmpl w:val="0C0A001F"/>
@@ -23410,7 +24148,7 @@
       </w:pPr>
     </w:lvl>
   </w:abstractNum>
-  <w:abstractNum w:abstractNumId="8">
+  <w:abstractNum w:abstractNumId="8" w15:restartNumberingAfterBreak="0">
     <w:nsid w:val="4FF81457"/>
     <w:multiLevelType w:val="multilevel"/>
     <w:tmpl w:val="0C0A001F"/>
@@ -23499,7 +24237,7 @@
       </w:pPr>
     </w:lvl>
   </w:abstractNum>
-  <w:abstractNum w:abstractNumId="9">
+  <w:abstractNum w:abstractNumId="9" w15:restartNumberingAfterBreak="0">
     <w:nsid w:val="5A4D128B"/>
     <w:multiLevelType w:val="hybridMultilevel"/>
     <w:tmpl w:val="FEF246AC"/>
@@ -23588,7 +24326,7 @@
       </w:pPr>
     </w:lvl>
   </w:abstractNum>
-  <w:abstractNum w:abstractNumId="10">
+  <w:abstractNum w:abstractNumId="10" w15:restartNumberingAfterBreak="0">
     <w:nsid w:val="5B521BA8"/>
     <w:multiLevelType w:val="hybridMultilevel"/>
     <w:tmpl w:val="2A52EDDA"/>
@@ -23677,7 +24415,7 @@
       </w:pPr>
     </w:lvl>
   </w:abstractNum>
-  <w:abstractNum w:abstractNumId="11">
+  <w:abstractNum w:abstractNumId="11" w15:restartNumberingAfterBreak="0">
     <w:nsid w:val="627320FA"/>
     <w:multiLevelType w:val="hybridMultilevel"/>
     <w:tmpl w:val="2CEA720C"/>
@@ -23766,7 +24504,7 @@
       </w:pPr>
     </w:lvl>
   </w:abstractNum>
-  <w:abstractNum w:abstractNumId="12">
+  <w:abstractNum w:abstractNumId="12" w15:restartNumberingAfterBreak="0">
     <w:nsid w:val="7AC101AD"/>
     <w:multiLevelType w:val="hybridMultilevel"/>
     <w:tmpl w:val="A496873A"/>
@@ -23898,7 +24636,7 @@
 </file>
 
 <file path=word/styles.xml><?xml version="1.0" encoding="utf-8"?>
-<w:styles xmlns:mc="http://schemas.openxmlformats.org/markup-compatibility/2006" xmlns:r="http://schemas.openxmlformats.org/officeDocument/2006/relationships" xmlns:w="http://schemas.openxmlformats.org/wordprocessingml/2006/main" xmlns:w14="http://schemas.microsoft.com/office/word/2010/wordml" xmlns:w15="http://schemas.microsoft.com/office/word/2012/wordml" mc:Ignorable="w14 w15">
+<w:styles xmlns:mc="http://schemas.openxmlformats.org/markup-compatibility/2006" xmlns:r="http://schemas.openxmlformats.org/officeDocument/2006/relationships" xmlns:w="http://schemas.openxmlformats.org/wordprocessingml/2006/main" xmlns:w14="http://schemas.microsoft.com/office/word/2010/wordml" xmlns:w15="http://schemas.microsoft.com/office/word/2012/wordml" xmlns:w16cid="http://schemas.microsoft.com/office/word/2016/wordml/cid" xmlns:w16se="http://schemas.microsoft.com/office/word/2015/wordml/symex" mc:Ignorable="w14 w15 w16se w16cid">
   <w:docDefaults>
     <w:rPrDefault>
       <w:rPr>
@@ -23914,7 +24652,7 @@
       </w:pPr>
     </w:pPrDefault>
   </w:docDefaults>
-  <w:latentStyles w:defLockedState="0" w:defUIPriority="99" w:defSemiHidden="0" w:defUnhideWhenUsed="0" w:defQFormat="0" w:count="371">
+  <w:latentStyles w:defLockedState="0" w:defUIPriority="99" w:defSemiHidden="0" w:defUnhideWhenUsed="0" w:defQFormat="0" w:count="375">
     <w:lsdException w:name="Normal" w:uiPriority="0" w:qFormat="1"/>
     <w:lsdException w:name="heading 1" w:uiPriority="9" w:qFormat="1"/>
     <w:lsdException w:name="heading 2" w:semiHidden="1" w:uiPriority="9" w:unhideWhenUsed="1" w:qFormat="1"/>
@@ -24020,7 +24758,6 @@
     <w:lsdException w:name="HTML Sample" w:semiHidden="1" w:unhideWhenUsed="1"/>
     <w:lsdException w:name="HTML Typewriter" w:semiHidden="1" w:unhideWhenUsed="1"/>
     <w:lsdException w:name="HTML Variable" w:semiHidden="1" w:unhideWhenUsed="1"/>
-    <w:lsdException w:name="Normal Table" w:semiHidden="1" w:unhideWhenUsed="1"/>
     <w:lsdException w:name="annotation subject" w:semiHidden="1" w:unhideWhenUsed="1"/>
     <w:lsdException w:name="No List" w:semiHidden="1" w:unhideWhenUsed="1"/>
     <w:lsdException w:name="Outline List 1" w:semiHidden="1" w:unhideWhenUsed="1"/>
@@ -24064,10 +24801,8 @@
     <w:lsdException w:name="Table Elegant" w:semiHidden="1" w:unhideWhenUsed="1"/>
     <w:lsdException w:name="Table Professional" w:semiHidden="1" w:unhideWhenUsed="1"/>
     <w:lsdException w:name="Table Subtle 1" w:semiHidden="1" w:unhideWhenUsed="1"/>
-    <w:lsdException w:name="Table Subtle 2" w:semiHidden="1" w:unhideWhenUsed="1"/>
     <w:lsdException w:name="Table Web 1" w:semiHidden="1" w:unhideWhenUsed="1"/>
     <w:lsdException w:name="Table Web 2" w:semiHidden="1" w:unhideWhenUsed="1"/>
-    <w:lsdException w:name="Table Web 3" w:semiHidden="1" w:unhideWhenUsed="1"/>
     <w:lsdException w:name="Balloon Text" w:semiHidden="1" w:unhideWhenUsed="1"/>
     <w:lsdException w:name="Table Grid" w:uiPriority="39"/>
     <w:lsdException w:name="Table Theme" w:semiHidden="1" w:unhideWhenUsed="1"/>
@@ -24286,6 +25021,10 @@
     <w:lsdException w:name="List Table 5 Dark Accent 6" w:uiPriority="50"/>
     <w:lsdException w:name="List Table 6 Colorful Accent 6" w:uiPriority="51"/>
     <w:lsdException w:name="List Table 7 Colorful Accent 6" w:uiPriority="52"/>
+    <w:lsdException w:name="Mention" w:semiHidden="1" w:unhideWhenUsed="1"/>
+    <w:lsdException w:name="Smart Hyperlink" w:semiHidden="1" w:unhideWhenUsed="1"/>
+    <w:lsdException w:name="Hashtag" w:semiHidden="1" w:unhideWhenUsed="1"/>
+    <w:lsdException w:name="Unresolved Mention" w:semiHidden="1" w:unhideWhenUsed="1"/>
   </w:latentStyles>
   <w:style w:type="paragraph" w:default="1" w:styleId="Normal">
     <w:name w:val="Normal"/>
@@ -24338,7 +25077,6 @@
       <w:spacing w:after="0" w:line="240" w:lineRule="auto"/>
     </w:pPr>
     <w:tblPr>
-      <w:tblInd w:w="0" w:type="dxa"/>
       <w:tblBorders>
         <w:top w:val="single" w:sz="4" w:space="0" w:color="auto"/>
         <w:left w:val="single" w:sz="4" w:space="0" w:color="auto"/>
@@ -24347,12 +25085,6 @@
         <w:insideH w:val="single" w:sz="4" w:space="0" w:color="auto"/>
         <w:insideV w:val="single" w:sz="4" w:space="0" w:color="auto"/>
       </w:tblBorders>
-      <w:tblCellMar>
-        <w:top w:w="0" w:type="dxa"/>
-        <w:left w:w="108" w:type="dxa"/>
-        <w:bottom w:w="0" w:type="dxa"/>
-        <w:right w:w="108" w:type="dxa"/>
-      </w:tblCellMar>
     </w:tblPr>
   </w:style>
   <w:style w:type="paragraph" w:customStyle="1" w:styleId="Default">
@@ -24757,7 +25489,7 @@
 </file>
 
 <file path=customXml/itemProps1.xml><?xml version="1.0" encoding="utf-8"?>
-<ds:datastoreItem xmlns:ds="http://schemas.openxmlformats.org/officeDocument/2006/customXml" ds:itemID="{F9D10821-F370-46B1-8282-9A2094E56FA7}">
+<ds:datastoreItem xmlns:ds="http://schemas.openxmlformats.org/officeDocument/2006/customXml" ds:itemID="{23BEE6B8-A150-4DF4-8A8A-344ADFA74C91}">
   <ds:schemaRefs>
     <ds:schemaRef ds:uri="http://schemas.openxmlformats.org/officeDocument/2006/bibliography"/>
   </ds:schemaRefs>

</xml_diff>